<commit_message>
updating final report and presentation
</commit_message>
<xml_diff>
--- a/Anna-Fenner- Resume-2023.docx
+++ b/Anna-Fenner- Resume-2023.docx
@@ -35,17 +35,8 @@
                 <w:rFonts w:ascii="Helvetica" w:hAnsi="Helvetica"/>
                 <w:color w:val="000000" w:themeColor="text1"/>
               </w:rPr>
-              <w:t xml:space="preserve">Anna </w:t>
+              <w:t>Anna Fenner</w:t>
             </w:r>
-            <w:proofErr w:type="spellStart"/>
-            <w:r>
-              <w:rPr>
-                <w:rFonts w:ascii="Helvetica" w:hAnsi="Helvetica"/>
-                <w:color w:val="000000" w:themeColor="text1"/>
-              </w:rPr>
-              <w:t>Fenner</w:t>
-            </w:r>
-            <w:proofErr w:type="spellEnd"/>
           </w:p>
         </w:tc>
         <w:tc>
@@ -249,93 +240,102 @@
         </w:pBdr>
         <w:spacing w:before="360" w:after="240"/>
         <w:rPr>
-          <w:rFonts w:ascii="Helvetica" w:eastAsia="Palatino Linotype" w:hAnsi="Helvetica" w:cs="Helvetica"/>
-          <w:b/>
-          <w:color w:val="000000" w:themeColor="text1"/>
-          <w:sz w:val="28"/>
-          <w:szCs w:val="28"/>
-        </w:rPr>
-      </w:pPr>
-      <w:r>
-        <w:rPr>
-          <w:rFonts w:ascii="Helvetica" w:eastAsia="Helvetica Neue" w:hAnsi="Helvetica" w:cs="Helvetica"/>
-          <w:color w:val="000000" w:themeColor="text1"/>
-          <w:sz w:val="20"/>
-          <w:szCs w:val="20"/>
-        </w:rPr>
-        <w:t>Dedicated</w:t>
-      </w:r>
-      <w:r>
-        <w:rPr>
-          <w:rFonts w:ascii="Helvetica" w:eastAsia="Helvetica Neue" w:hAnsi="Helvetica" w:cs="Helvetica"/>
-          <w:color w:val="000000" w:themeColor="text1"/>
-          <w:sz w:val="20"/>
-          <w:szCs w:val="20"/>
-        </w:rPr>
-        <w:t>,</w:t>
-      </w:r>
-      <w:r>
-        <w:rPr>
-          <w:rFonts w:ascii="Helvetica" w:eastAsia="Helvetica Neue" w:hAnsi="Helvetica" w:cs="Helvetica"/>
-          <w:color w:val="000000" w:themeColor="text1"/>
-          <w:sz w:val="20"/>
-          <w:szCs w:val="20"/>
-        </w:rPr>
-        <w:t xml:space="preserve"> detail-oriented</w:t>
-      </w:r>
-      <w:r>
-        <w:rPr>
-          <w:rFonts w:ascii="Helvetica" w:eastAsia="Helvetica Neue" w:hAnsi="Helvetica" w:cs="Helvetica"/>
-          <w:color w:val="000000" w:themeColor="text1"/>
-          <w:sz w:val="20"/>
-          <w:szCs w:val="20"/>
-        </w:rPr>
-        <w:t xml:space="preserve"> data scientist</w:t>
-      </w:r>
-      <w:r>
-        <w:rPr>
-          <w:rFonts w:ascii="Helvetica" w:eastAsia="Helvetica Neue" w:hAnsi="Helvetica" w:cs="Helvetica"/>
-          <w:color w:val="000000" w:themeColor="text1"/>
-          <w:sz w:val="20"/>
-          <w:szCs w:val="20"/>
-        </w:rPr>
-        <w:t xml:space="preserve"> with over 4+ years </w:t>
-      </w:r>
-      <w:r>
-        <w:rPr>
-          <w:rFonts w:ascii="Helvetica" w:eastAsia="Helvetica Neue" w:hAnsi="Helvetica" w:cs="Helvetica"/>
-          <w:color w:val="000000" w:themeColor="text1"/>
-          <w:sz w:val="20"/>
-          <w:szCs w:val="20"/>
-        </w:rPr>
-        <w:t xml:space="preserve">of </w:t>
-      </w:r>
-      <w:r>
-        <w:rPr>
-          <w:rFonts w:ascii="Helvetica" w:eastAsia="Helvetica Neue" w:hAnsi="Helvetica" w:cs="Helvetica"/>
-          <w:color w:val="000000" w:themeColor="text1"/>
-          <w:sz w:val="20"/>
-          <w:szCs w:val="20"/>
-        </w:rPr>
-        <w:t>teaching and curriculum development</w:t>
-      </w:r>
-      <w:r>
-        <w:rPr>
-          <w:rFonts w:ascii="Helvetica" w:eastAsia="Helvetica Neue" w:hAnsi="Helvetica" w:cs="Helvetica"/>
-          <w:color w:val="000000" w:themeColor="text1"/>
-          <w:sz w:val="20"/>
-          <w:szCs w:val="20"/>
-        </w:rPr>
-        <w:t xml:space="preserve"> experience</w:t>
-      </w:r>
-      <w:r>
-        <w:rPr>
-          <w:rFonts w:ascii="Helvetica" w:eastAsia="Helvetica Neue" w:hAnsi="Helvetica" w:cs="Helvetica"/>
-          <w:color w:val="000000" w:themeColor="text1"/>
-          <w:sz w:val="20"/>
-          <w:szCs w:val="20"/>
-        </w:rPr>
-        <w:t>.</w:t>
+          <w:rFonts w:ascii="Helvetica" w:eastAsia="Times New Roman" w:hAnsi="Helvetica" w:cs="Segoe UI"/>
+          <w:color w:val="000000" w:themeColor="text1"/>
+          <w:sz w:val="20"/>
+          <w:szCs w:val="20"/>
+          <w:shd w:val="clear" w:color="auto" w:fill="FFFFFF"/>
+        </w:rPr>
+      </w:pPr>
+      <w:r>
+        <w:rPr>
+          <w:rFonts w:ascii="Helvetica" w:eastAsia="Times New Roman" w:hAnsi="Helvetica" w:cs="Segoe UI"/>
+          <w:color w:val="000000" w:themeColor="text1"/>
+          <w:sz w:val="20"/>
+          <w:szCs w:val="20"/>
+        </w:rPr>
+        <w:t>Sales and education professional with a biochemistry and applied mathematics degree</w:t>
+      </w:r>
+      <w:r>
+        <w:rPr>
+          <w:rFonts w:ascii="Helvetica" w:eastAsia="Times New Roman" w:hAnsi="Helvetica" w:cs="Segoe UI"/>
+          <w:color w:val="000000" w:themeColor="text1"/>
+          <w:sz w:val="20"/>
+          <w:szCs w:val="20"/>
+        </w:rPr>
+        <w:t>s</w:t>
+      </w:r>
+      <w:r>
+        <w:rPr>
+          <w:rFonts w:ascii="Helvetica" w:eastAsia="Times New Roman" w:hAnsi="Helvetica" w:cs="Segoe UI"/>
+          <w:color w:val="000000" w:themeColor="text1"/>
+          <w:sz w:val="20"/>
+          <w:szCs w:val="20"/>
+        </w:rPr>
+        <w:t xml:space="preserve">, currently in a data science bootcamp for career </w:t>
+      </w:r>
+      <w:r>
+        <w:rPr>
+          <w:rFonts w:ascii="Helvetica" w:eastAsia="Times New Roman" w:hAnsi="Helvetica" w:cs="Segoe UI"/>
+          <w:color w:val="000000" w:themeColor="text1"/>
+          <w:sz w:val="20"/>
+          <w:szCs w:val="20"/>
+        </w:rPr>
+        <w:t>shift</w:t>
+      </w:r>
+      <w:r>
+        <w:rPr>
+          <w:rFonts w:ascii="Helvetica" w:eastAsia="Times New Roman" w:hAnsi="Helvetica" w:cs="Segoe UI"/>
+          <w:color w:val="000000" w:themeColor="text1"/>
+          <w:sz w:val="20"/>
+          <w:szCs w:val="20"/>
+        </w:rPr>
+        <w:t>. Passionate about applying data to solve challenges,</w:t>
+      </w:r>
+      <w:r>
+        <w:rPr>
+          <w:rFonts w:ascii="Helvetica" w:eastAsia="Times New Roman" w:hAnsi="Helvetica" w:cs="Segoe UI"/>
+          <w:color w:val="000000" w:themeColor="text1"/>
+          <w:sz w:val="20"/>
+          <w:szCs w:val="20"/>
+        </w:rPr>
+        <w:t xml:space="preserve"> offering strong </w:t>
+      </w:r>
+      <w:r>
+        <w:rPr>
+          <w:rFonts w:ascii="Helvetica" w:eastAsia="Times New Roman" w:hAnsi="Helvetica" w:cs="Segoe UI"/>
+          <w:color w:val="000000" w:themeColor="text1"/>
+          <w:sz w:val="20"/>
+          <w:szCs w:val="20"/>
+        </w:rPr>
+        <w:t>communication skills and</w:t>
+      </w:r>
+      <w:r>
+        <w:rPr>
+          <w:rFonts w:ascii="Helvetica" w:eastAsia="Times New Roman" w:hAnsi="Helvetica" w:cs="Segoe UI"/>
+          <w:color w:val="000000" w:themeColor="text1"/>
+          <w:sz w:val="20"/>
+          <w:szCs w:val="20"/>
+        </w:rPr>
+        <w:t xml:space="preserve"> proven success in teaching. </w:t>
+      </w:r>
+      <w:r>
+        <w:rPr>
+          <w:rFonts w:ascii="Helvetica" w:eastAsia="Times New Roman" w:hAnsi="Helvetica" w:cs="Segoe UI"/>
+          <w:color w:val="000000" w:themeColor="text1"/>
+          <w:sz w:val="20"/>
+          <w:szCs w:val="20"/>
+        </w:rPr>
+        <w:t xml:space="preserve">Confident in </w:t>
+      </w:r>
+      <w:r>
+        <w:rPr>
+          <w:rFonts w:ascii="Helvetica" w:eastAsia="Times New Roman" w:hAnsi="Helvetica" w:cs="Segoe UI"/>
+          <w:color w:val="000000" w:themeColor="text1"/>
+          <w:sz w:val="20"/>
+          <w:szCs w:val="20"/>
+        </w:rPr>
+        <w:t xml:space="preserve">contributing to any data science team, eager to learn and drive field growth.  </w:t>
       </w:r>
     </w:p>
     <w:p>
@@ -352,8 +352,8 @@
           <w:rFonts w:ascii="Helvetica" w:eastAsia="Palatino Linotype" w:hAnsi="Helvetica" w:cs="Helvetica"/>
           <w:b/>
           <w:color w:val="000000" w:themeColor="text1"/>
-          <w:sz w:val="26"/>
-          <w:szCs w:val="26"/>
+          <w:sz w:val="24"/>
+          <w:szCs w:val="24"/>
         </w:rPr>
       </w:pPr>
       <w:r>
@@ -361,8 +361,8 @@
           <w:rFonts w:ascii="Helvetica" w:eastAsia="Palatino Linotype" w:hAnsi="Helvetica" w:cs="Helvetica"/>
           <w:b/>
           <w:color w:val="000000" w:themeColor="text1"/>
-          <w:sz w:val="26"/>
-          <w:szCs w:val="26"/>
+          <w:sz w:val="24"/>
+          <w:szCs w:val="24"/>
         </w:rPr>
         <w:t>Professional Experience</w:t>
       </w:r>
@@ -389,7 +389,6 @@
           <w:szCs w:val="20"/>
         </w:rPr>
       </w:pPr>
-      <w:proofErr w:type="spellStart"/>
       <w:r>
         <w:rPr>
           <w:rFonts w:ascii="Helvetica" w:eastAsia="Helvetica Neue" w:hAnsi="Helvetica" w:cs="Helvetica"/>
@@ -398,9 +397,8 @@
           <w:sz w:val="20"/>
           <w:szCs w:val="20"/>
         </w:rPr>
-        <w:t>Orderlie</w:t>
-      </w:r>
-      <w:proofErr w:type="spellEnd"/>
+        <w:t>Springboard</w:t>
+      </w:r>
       <w:r>
         <w:rPr>
           <w:rFonts w:ascii="Helvetica" w:eastAsia="Helvetica Neue" w:hAnsi="Helvetica" w:cs="Helvetica"/>
@@ -409,7 +407,8 @@
           <w:sz w:val="20"/>
           <w:szCs w:val="20"/>
         </w:rPr>
-        <w:t>, LLC, Kirkland, WA</w:t>
+        <w:tab/>
+        <w:t>March 202</w:t>
       </w:r>
       <w:r>
         <w:rPr>
@@ -419,7 +418,7 @@
           <w:sz w:val="20"/>
           <w:szCs w:val="20"/>
         </w:rPr>
-        <w:tab/>
+        <w:t>3</w:t>
       </w:r>
       <w:r>
         <w:rPr>
@@ -429,7 +428,7 @@
           <w:sz w:val="20"/>
           <w:szCs w:val="20"/>
         </w:rPr>
-        <w:t>March</w:t>
+        <w:t xml:space="preserve"> – </w:t>
       </w:r>
       <w:r>
         <w:rPr>
@@ -439,7 +438,7 @@
           <w:sz w:val="20"/>
           <w:szCs w:val="20"/>
         </w:rPr>
-        <w:t xml:space="preserve"> 2022</w:t>
+        <w:t>February</w:t>
       </w:r>
       <w:r>
         <w:rPr>
@@ -449,7 +448,7 @@
           <w:sz w:val="20"/>
           <w:szCs w:val="20"/>
         </w:rPr>
-        <w:t xml:space="preserve"> – </w:t>
+        <w:t xml:space="preserve"> 202</w:t>
       </w:r>
       <w:r>
         <w:rPr>
@@ -459,27 +458,7 @@
           <w:sz w:val="20"/>
           <w:szCs w:val="20"/>
         </w:rPr>
-        <w:t xml:space="preserve">April </w:t>
-      </w:r>
-      <w:r>
-        <w:rPr>
-          <w:rFonts w:ascii="Helvetica" w:eastAsia="Helvetica Neue" w:hAnsi="Helvetica" w:cs="Helvetica"/>
-          <w:b/>
-          <w:color w:val="000000" w:themeColor="text1"/>
-          <w:sz w:val="20"/>
-          <w:szCs w:val="20"/>
-        </w:rPr>
-        <w:t>2</w:t>
-      </w:r>
-      <w:r>
-        <w:rPr>
-          <w:rFonts w:ascii="Helvetica" w:eastAsia="Helvetica Neue" w:hAnsi="Helvetica" w:cs="Helvetica"/>
-          <w:b/>
-          <w:color w:val="000000" w:themeColor="text1"/>
-          <w:sz w:val="20"/>
-          <w:szCs w:val="20"/>
-        </w:rPr>
-        <w:t>023</w:t>
+        <w:t>4</w:t>
       </w:r>
     </w:p>
     <w:p>
@@ -512,11 +491,83 @@
           <w:sz w:val="20"/>
           <w:szCs w:val="20"/>
         </w:rPr>
-        <w:t xml:space="preserve">Co-owner </w:t>
+        <w:t>Data Science Trainee</w:t>
+      </w:r>
+      <w:r>
+        <w:rPr>
+          <w:rFonts w:ascii="Helvetica" w:eastAsia="Helvetica Neue" w:hAnsi="Helvetica" w:cs="Helvetica"/>
+          <w:b/>
+          <w:color w:val="000000" w:themeColor="text1"/>
+          <w:sz w:val="20"/>
+          <w:szCs w:val="20"/>
+        </w:rPr>
+        <w:t xml:space="preserve"> </w:t>
       </w:r>
     </w:p>
     <w:p>
       <w:pPr>
+        <w:contextualSpacing/>
+        <w:rPr>
+          <w:rFonts w:ascii="Helvetica" w:eastAsia="Helvetica Neue" w:hAnsi="Helvetica" w:cs="Helvetica"/>
+          <w:color w:val="000000" w:themeColor="text1"/>
+          <w:sz w:val="20"/>
+          <w:szCs w:val="20"/>
+        </w:rPr>
+      </w:pPr>
+      <w:r>
+        <w:rPr>
+          <w:rFonts w:ascii="Helvetica" w:eastAsia="Helvetica Neue" w:hAnsi="Helvetica" w:cs="Helvetica"/>
+          <w:color w:val="000000" w:themeColor="text1"/>
+          <w:sz w:val="20"/>
+          <w:szCs w:val="20"/>
+        </w:rPr>
+        <w:t xml:space="preserve">Mastering skills in Python, </w:t>
+      </w:r>
+      <w:proofErr w:type="spellStart"/>
+      <w:r>
+        <w:rPr>
+          <w:rFonts w:ascii="Helvetica" w:eastAsia="Helvetica Neue" w:hAnsi="Helvetica" w:cs="Helvetica"/>
+          <w:color w:val="000000" w:themeColor="text1"/>
+          <w:sz w:val="20"/>
+          <w:szCs w:val="20"/>
+        </w:rPr>
+        <w:t>Sql</w:t>
+      </w:r>
+      <w:proofErr w:type="spellEnd"/>
+      <w:r>
+        <w:rPr>
+          <w:rFonts w:ascii="Helvetica" w:eastAsia="Helvetica Neue" w:hAnsi="Helvetica" w:cs="Helvetica"/>
+          <w:color w:val="000000" w:themeColor="text1"/>
+          <w:sz w:val="20"/>
+          <w:szCs w:val="20"/>
+        </w:rPr>
+        <w:t>, data analysis, data visualization, hypothesis testing, and machine learning</w:t>
+      </w:r>
+      <w:r>
+        <w:rPr>
+          <w:rFonts w:ascii="Helvetica" w:eastAsia="Helvetica Neue" w:hAnsi="Helvetica" w:cs="Helvetica"/>
+          <w:color w:val="000000" w:themeColor="text1"/>
+          <w:sz w:val="20"/>
+          <w:szCs w:val="20"/>
+        </w:rPr>
+        <w:t>.</w:t>
+      </w:r>
+      <w:r>
+        <w:rPr>
+          <w:rFonts w:ascii="Helvetica" w:eastAsia="Helvetica Neue" w:hAnsi="Helvetica" w:cs="Helvetica"/>
+          <w:color w:val="000000" w:themeColor="text1"/>
+          <w:sz w:val="20"/>
+          <w:szCs w:val="20"/>
+        </w:rPr>
+        <w:t xml:space="preserve"> Collaborated closely with a 1:1 industry expert to hone skills and applied knowledge to real-world projects. </w:t>
+      </w:r>
+    </w:p>
+    <w:p>
+      <w:pPr>
+        <w:numPr>
+          <w:ilvl w:val="0"/>
+          <w:numId w:val="3"/>
+        </w:numPr>
         <w:pBdr>
           <w:top w:val="nil"/>
           <w:left w:val="nil"/>
@@ -524,160 +575,28 @@
           <w:right w:val="nil"/>
           <w:between w:val="nil"/>
         </w:pBdr>
-        <w:tabs>
-          <w:tab w:val="right" w:pos="7155"/>
-        </w:tabs>
-        <w:spacing w:before="120" w:line="240" w:lineRule="exact"/>
+        <w:spacing w:before="0"/>
         <w:contextualSpacing/>
-        <w:jc w:val="both"/>
-        <w:rPr>
-          <w:rFonts w:ascii="Helvetica" w:eastAsia="Helvetica Neue" w:hAnsi="Helvetica" w:cs="Helvetica"/>
-          <w:color w:val="000000" w:themeColor="text1"/>
-          <w:sz w:val="20"/>
-          <w:szCs w:val="20"/>
-        </w:rPr>
-      </w:pPr>
-      <w:r>
-        <w:rPr>
-          <w:rFonts w:ascii="Helvetica" w:eastAsia="Helvetica Neue" w:hAnsi="Helvetica" w:cs="Helvetica"/>
-          <w:color w:val="000000" w:themeColor="text1"/>
-          <w:sz w:val="20"/>
-          <w:szCs w:val="20"/>
-        </w:rPr>
-        <w:t>Co-founded and managed</w:t>
-      </w:r>
-      <w:r>
-        <w:rPr>
-          <w:rFonts w:ascii="Helvetica" w:eastAsia="Helvetica Neue" w:hAnsi="Helvetica" w:cs="Helvetica"/>
-          <w:color w:val="000000" w:themeColor="text1"/>
-          <w:sz w:val="20"/>
-          <w:szCs w:val="20"/>
-        </w:rPr>
-        <w:t xml:space="preserve"> an</w:t>
-      </w:r>
-      <w:r>
-        <w:rPr>
-          <w:rFonts w:ascii="Helvetica" w:eastAsia="Helvetica Neue" w:hAnsi="Helvetica" w:cs="Helvetica"/>
-          <w:color w:val="000000" w:themeColor="text1"/>
-          <w:sz w:val="20"/>
-          <w:szCs w:val="20"/>
-        </w:rPr>
-        <w:t xml:space="preserve"> organizing company </w:t>
-      </w:r>
-      <w:r>
-        <w:rPr>
-          <w:rFonts w:ascii="Helvetica" w:eastAsia="Helvetica Neue" w:hAnsi="Helvetica" w:cs="Helvetica"/>
-          <w:color w:val="000000" w:themeColor="text1"/>
-          <w:sz w:val="20"/>
-          <w:szCs w:val="20"/>
-        </w:rPr>
-        <w:t>in</w:t>
-      </w:r>
-      <w:r>
-        <w:rPr>
-          <w:rFonts w:ascii="Helvetica" w:eastAsia="Helvetica Neue" w:hAnsi="Helvetica" w:cs="Helvetica"/>
-          <w:color w:val="000000" w:themeColor="text1"/>
-          <w:sz w:val="20"/>
-          <w:szCs w:val="20"/>
-        </w:rPr>
-        <w:t xml:space="preserve"> </w:t>
-      </w:r>
-      <w:r>
-        <w:rPr>
-          <w:rFonts w:ascii="Helvetica" w:eastAsia="Helvetica Neue" w:hAnsi="Helvetica" w:cs="Helvetica"/>
-          <w:color w:val="000000" w:themeColor="text1"/>
-          <w:sz w:val="20"/>
-          <w:szCs w:val="20"/>
-        </w:rPr>
-        <w:t>the</w:t>
-      </w:r>
-      <w:r>
-        <w:rPr>
-          <w:rFonts w:ascii="Helvetica" w:eastAsia="Helvetica Neue" w:hAnsi="Helvetica" w:cs="Helvetica"/>
-          <w:color w:val="000000" w:themeColor="text1"/>
-          <w:sz w:val="20"/>
-          <w:szCs w:val="20"/>
-        </w:rPr>
-        <w:t xml:space="preserve"> Seattle area.</w:t>
-      </w:r>
-      <w:r>
-        <w:rPr>
-          <w:rFonts w:ascii="Helvetica" w:eastAsia="Helvetica Neue" w:hAnsi="Helvetica" w:cs="Helvetica"/>
-          <w:color w:val="000000" w:themeColor="text1"/>
-          <w:sz w:val="20"/>
-          <w:szCs w:val="20"/>
-        </w:rPr>
-        <w:t xml:space="preserve"> </w:t>
-      </w:r>
-      <w:r>
-        <w:rPr>
-          <w:rFonts w:ascii="Helvetica" w:eastAsia="Helvetica Neue" w:hAnsi="Helvetica" w:cs="Helvetica"/>
-          <w:color w:val="000000" w:themeColor="text1"/>
-          <w:sz w:val="20"/>
-          <w:szCs w:val="20"/>
-        </w:rPr>
-        <w:t>Managed</w:t>
-      </w:r>
-      <w:r>
-        <w:rPr>
-          <w:rFonts w:ascii="Helvetica" w:eastAsia="Helvetica Neue" w:hAnsi="Helvetica" w:cs="Helvetica"/>
-          <w:color w:val="000000" w:themeColor="text1"/>
-          <w:sz w:val="20"/>
-          <w:szCs w:val="20"/>
-        </w:rPr>
-        <w:t xml:space="preserve"> finances, </w:t>
-      </w:r>
-      <w:r>
-        <w:rPr>
-          <w:rFonts w:ascii="Helvetica" w:eastAsia="Helvetica Neue" w:hAnsi="Helvetica" w:cs="Helvetica"/>
-          <w:color w:val="000000" w:themeColor="text1"/>
-          <w:sz w:val="20"/>
-          <w:szCs w:val="20"/>
-        </w:rPr>
-        <w:t>developed and implemented organization systems to clients’ lifestyles and budgets,</w:t>
-      </w:r>
-      <w:r>
-        <w:rPr>
-          <w:rFonts w:ascii="Helvetica" w:eastAsia="Helvetica Neue" w:hAnsi="Helvetica" w:cs="Helvetica"/>
-          <w:color w:val="000000" w:themeColor="text1"/>
-          <w:sz w:val="20"/>
-          <w:szCs w:val="20"/>
-        </w:rPr>
-        <w:t xml:space="preserve"> designed new organizational systems for clients, and acquired products </w:t>
-      </w:r>
-      <w:r>
-        <w:rPr>
-          <w:rFonts w:ascii="Helvetica" w:eastAsia="Helvetica Neue" w:hAnsi="Helvetica" w:cs="Helvetica"/>
-          <w:color w:val="000000" w:themeColor="text1"/>
-          <w:sz w:val="20"/>
-          <w:szCs w:val="20"/>
-        </w:rPr>
-        <w:t xml:space="preserve">and supplies </w:t>
-      </w:r>
-      <w:r>
-        <w:rPr>
-          <w:rFonts w:ascii="Helvetica" w:eastAsia="Helvetica Neue" w:hAnsi="Helvetica" w:cs="Helvetica"/>
-          <w:color w:val="000000" w:themeColor="text1"/>
-          <w:sz w:val="20"/>
-          <w:szCs w:val="20"/>
-        </w:rPr>
-        <w:t xml:space="preserve">to implement in client homes. </w:t>
-      </w:r>
-      <w:r>
-        <w:rPr>
-          <w:rFonts w:ascii="Helvetica" w:eastAsia="Helvetica Neue" w:hAnsi="Helvetica" w:cs="Helvetica"/>
-          <w:color w:val="000000" w:themeColor="text1"/>
-          <w:sz w:val="20"/>
-          <w:szCs w:val="20"/>
-        </w:rPr>
-        <w:t xml:space="preserve">Built and maintained a strong client base. </w:t>
+        <w:rPr>
+          <w:rFonts w:ascii="Helvetica" w:eastAsia="Helvetica Neue" w:hAnsi="Helvetica" w:cs="Helvetica"/>
+          <w:color w:val="000000" w:themeColor="text1"/>
+          <w:sz w:val="20"/>
+          <w:szCs w:val="20"/>
+        </w:rPr>
+      </w:pPr>
+      <w:r>
+        <w:rPr>
+          <w:rFonts w:eastAsia="Helvetica Neue"/>
+          <w:color w:val="000000" w:themeColor="text1"/>
+        </w:rPr>
+        <w:t xml:space="preserve">Key Project: Predicting West Nile Virus. </w:t>
       </w:r>
     </w:p>
     <w:p>
       <w:pPr>
         <w:pStyle w:val="ListParagraph"/>
         <w:numPr>
-          <w:ilvl w:val="0"/>
+          <w:ilvl w:val="1"/>
           <w:numId w:val="17"/>
         </w:numPr>
         <w:pBdr>
@@ -690,8 +609,7 @@
         <w:tabs>
           <w:tab w:val="right" w:pos="7155"/>
         </w:tabs>
-        <w:spacing w:before="120" w:line="276" w:lineRule="auto"/>
-        <w:jc w:val="both"/>
+        <w:spacing w:before="0"/>
         <w:rPr>
           <w:rFonts w:eastAsia="Helvetica Neue"/>
           <w:b w:val="0"/>
@@ -704,31 +622,235 @@
           <w:b w:val="0"/>
           <w:color w:val="000000" w:themeColor="text1"/>
         </w:rPr>
-        <w:t>Improved</w:t>
-      </w:r>
-      <w:r>
+        <w:t xml:space="preserve">Developed a highly accurate machine learning model for predicting the presence of West Nile Virus in Chicago by extracting optimal conditions for mosquito transmission using the SHAP package. </w:t>
+      </w:r>
+    </w:p>
+    <w:p>
+      <w:pPr>
+        <w:pStyle w:val="ListParagraph"/>
+        <w:numPr>
+          <w:ilvl w:val="1"/>
+          <w:numId w:val="17"/>
+        </w:numPr>
+        <w:pBdr>
+          <w:top w:val="nil"/>
+          <w:left w:val="nil"/>
+          <w:bottom w:val="nil"/>
+          <w:right w:val="nil"/>
+          <w:between w:val="nil"/>
+        </w:pBdr>
+        <w:tabs>
+          <w:tab w:val="right" w:pos="7155"/>
+        </w:tabs>
         <w:rPr>
           <w:rFonts w:eastAsia="Helvetica Neue"/>
           <w:b w:val="0"/>
           <w:color w:val="000000" w:themeColor="text1"/>
         </w:rPr>
-        <w:t xml:space="preserve"> search engine optimization (SEO) by</w:t>
-      </w:r>
+      </w:pPr>
       <w:r>
         <w:rPr>
           <w:rFonts w:eastAsia="Helvetica Neue"/>
           <w:b w:val="0"/>
           <w:color w:val="000000" w:themeColor="text1"/>
         </w:rPr>
-        <w:t xml:space="preserve"> starting a blog</w:t>
-      </w:r>
-      <w:r>
-        <w:rPr>
-          <w:rFonts w:eastAsia="Helvetica Neue"/>
-          <w:b w:val="0"/>
-          <w:color w:val="000000" w:themeColor="text1"/>
-        </w:rPr>
-        <w:t>.</w:t>
+        <w:t>Performed feature engineering, implemented XGBoostClassifier with HyperOpt for hyperparameter tuning and achieved project’s best ROC AUC score.</w:t>
+      </w:r>
+    </w:p>
+    <w:p>
+      <w:pPr>
+        <w:pBdr>
+          <w:top w:val="nil"/>
+          <w:left w:val="nil"/>
+          <w:bottom w:val="nil"/>
+          <w:right w:val="nil"/>
+          <w:between w:val="nil"/>
+        </w:pBdr>
+        <w:tabs>
+          <w:tab w:val="right" w:pos="10800"/>
+        </w:tabs>
+        <w:spacing w:before="360"/>
+        <w:contextualSpacing/>
+        <w:rPr>
+          <w:rFonts w:ascii="Helvetica" w:eastAsia="Helvetica Neue" w:hAnsi="Helvetica" w:cs="Helvetica"/>
+          <w:b/>
+          <w:color w:val="000000" w:themeColor="text1"/>
+          <w:sz w:val="20"/>
+          <w:szCs w:val="20"/>
+        </w:rPr>
+      </w:pPr>
+      <w:r>
+        <w:rPr>
+          <w:rFonts w:ascii="Helvetica" w:eastAsia="Helvetica Neue" w:hAnsi="Helvetica" w:cs="Helvetica"/>
+          <w:b/>
+          <w:color w:val="000000" w:themeColor="text1"/>
+          <w:sz w:val="20"/>
+          <w:szCs w:val="20"/>
+        </w:rPr>
+        <w:t>Orderlie</w:t>
+      </w:r>
+      <w:bookmarkStart w:id="0" w:name="_GoBack"/>
+      <w:bookmarkEnd w:id="0"/>
+      <w:r>
+        <w:rPr>
+          <w:rFonts w:ascii="Helvetica" w:eastAsia="Helvetica Neue" w:hAnsi="Helvetica" w:cs="Helvetica"/>
+          <w:b/>
+          <w:color w:val="000000" w:themeColor="text1"/>
+          <w:sz w:val="20"/>
+          <w:szCs w:val="20"/>
+        </w:rPr>
+        <w:t>, LLC, Kirkland, WA</w:t>
+      </w:r>
+      <w:r>
+        <w:rPr>
+          <w:rFonts w:ascii="Helvetica" w:eastAsia="Helvetica Neue" w:hAnsi="Helvetica" w:cs="Helvetica"/>
+          <w:b/>
+          <w:color w:val="000000" w:themeColor="text1"/>
+          <w:sz w:val="20"/>
+          <w:szCs w:val="20"/>
+        </w:rPr>
+        <w:tab/>
+      </w:r>
+      <w:r>
+        <w:rPr>
+          <w:rFonts w:ascii="Helvetica" w:eastAsia="Helvetica Neue" w:hAnsi="Helvetica" w:cs="Helvetica"/>
+          <w:b/>
+          <w:color w:val="000000" w:themeColor="text1"/>
+          <w:sz w:val="20"/>
+          <w:szCs w:val="20"/>
+        </w:rPr>
+        <w:t>March</w:t>
+      </w:r>
+      <w:r>
+        <w:rPr>
+          <w:rFonts w:ascii="Helvetica" w:eastAsia="Helvetica Neue" w:hAnsi="Helvetica" w:cs="Helvetica"/>
+          <w:b/>
+          <w:color w:val="000000" w:themeColor="text1"/>
+          <w:sz w:val="20"/>
+          <w:szCs w:val="20"/>
+        </w:rPr>
+        <w:t xml:space="preserve"> 2022</w:t>
+      </w:r>
+      <w:r>
+        <w:rPr>
+          <w:rFonts w:ascii="Helvetica" w:eastAsia="Helvetica Neue" w:hAnsi="Helvetica" w:cs="Helvetica"/>
+          <w:b/>
+          <w:color w:val="000000" w:themeColor="text1"/>
+          <w:sz w:val="20"/>
+          <w:szCs w:val="20"/>
+        </w:rPr>
+        <w:t xml:space="preserve"> – </w:t>
+      </w:r>
+      <w:r>
+        <w:rPr>
+          <w:rFonts w:ascii="Helvetica" w:eastAsia="Helvetica Neue" w:hAnsi="Helvetica" w:cs="Helvetica"/>
+          <w:b/>
+          <w:color w:val="000000" w:themeColor="text1"/>
+          <w:sz w:val="20"/>
+          <w:szCs w:val="20"/>
+        </w:rPr>
+        <w:t xml:space="preserve">April </w:t>
+      </w:r>
+      <w:r>
+        <w:rPr>
+          <w:rFonts w:ascii="Helvetica" w:eastAsia="Helvetica Neue" w:hAnsi="Helvetica" w:cs="Helvetica"/>
+          <w:b/>
+          <w:color w:val="000000" w:themeColor="text1"/>
+          <w:sz w:val="20"/>
+          <w:szCs w:val="20"/>
+        </w:rPr>
+        <w:t>2</w:t>
+      </w:r>
+      <w:r>
+        <w:rPr>
+          <w:rFonts w:ascii="Helvetica" w:eastAsia="Helvetica Neue" w:hAnsi="Helvetica" w:cs="Helvetica"/>
+          <w:b/>
+          <w:color w:val="000000" w:themeColor="text1"/>
+          <w:sz w:val="20"/>
+          <w:szCs w:val="20"/>
+        </w:rPr>
+        <w:t>023</w:t>
+      </w:r>
+    </w:p>
+    <w:p>
+      <w:pPr>
+        <w:pBdr>
+          <w:top w:val="nil"/>
+          <w:left w:val="nil"/>
+          <w:bottom w:val="nil"/>
+          <w:right w:val="nil"/>
+          <w:between w:val="nil"/>
+        </w:pBdr>
+        <w:tabs>
+          <w:tab w:val="right" w:pos="10800"/>
+        </w:tabs>
+        <w:spacing w:after="180" w:line="240" w:lineRule="exact"/>
+        <w:contextualSpacing/>
+        <w:rPr>
+          <w:rFonts w:ascii="Helvetica" w:eastAsia="Helvetica Neue" w:hAnsi="Helvetica" w:cs="Helvetica"/>
+          <w:b/>
+          <w:color w:val="000000" w:themeColor="text1"/>
+          <w:sz w:val="20"/>
+          <w:szCs w:val="20"/>
+        </w:rPr>
+      </w:pPr>
+      <w:r>
+        <w:rPr>
+          <w:rFonts w:ascii="Helvetica" w:eastAsia="Helvetica Neue" w:hAnsi="Helvetica" w:cs="Helvetica"/>
+          <w:b/>
+          <w:color w:val="000000" w:themeColor="text1"/>
+          <w:sz w:val="20"/>
+          <w:szCs w:val="20"/>
+        </w:rPr>
+        <w:t xml:space="preserve">Co-owner </w:t>
+      </w:r>
+    </w:p>
+    <w:p>
+      <w:pPr>
+        <w:pBdr>
+          <w:top w:val="nil"/>
+          <w:left w:val="nil"/>
+          <w:bottom w:val="nil"/>
+          <w:right w:val="nil"/>
+          <w:between w:val="nil"/>
+        </w:pBdr>
+        <w:tabs>
+          <w:tab w:val="right" w:pos="7155"/>
+        </w:tabs>
+        <w:contextualSpacing/>
+        <w:rPr>
+          <w:rFonts w:ascii="Helvetica" w:eastAsia="Helvetica Neue" w:hAnsi="Helvetica" w:cs="Helvetica"/>
+          <w:color w:val="000000" w:themeColor="text1"/>
+          <w:sz w:val="20"/>
+          <w:szCs w:val="20"/>
+        </w:rPr>
+      </w:pPr>
+      <w:r>
+        <w:rPr>
+          <w:rFonts w:ascii="Helvetica" w:eastAsia="Helvetica Neue" w:hAnsi="Helvetica" w:cs="Helvetica"/>
+          <w:color w:val="000000" w:themeColor="text1"/>
+          <w:sz w:val="20"/>
+          <w:szCs w:val="20"/>
+        </w:rPr>
+        <w:t>Established and managed an organizing company, overseeing</w:t>
+      </w:r>
+      <w:r>
+        <w:rPr>
+          <w:rFonts w:ascii="Helvetica" w:eastAsia="Helvetica Neue" w:hAnsi="Helvetica" w:cs="Helvetica"/>
+          <w:color w:val="000000" w:themeColor="text1"/>
+          <w:sz w:val="20"/>
+          <w:szCs w:val="20"/>
+        </w:rPr>
+        <w:t xml:space="preserve"> finances, </w:t>
+      </w:r>
+      <w:r>
+        <w:rPr>
+          <w:rFonts w:ascii="Helvetica" w:eastAsia="Helvetica Neue" w:hAnsi="Helvetica" w:cs="Helvetica"/>
+          <w:color w:val="000000" w:themeColor="text1"/>
+          <w:sz w:val="20"/>
+          <w:szCs w:val="20"/>
+        </w:rPr>
+        <w:t>developed tailored organization systems to clients’ lifestyles and budgets. Built and maintained a robust client base through exceptional serve and personalized solutions.</w:t>
       </w:r>
     </w:p>
     <w:p>
@@ -744,82 +866,84 @@
           <w:right w:val="nil"/>
           <w:between w:val="nil"/>
         </w:pBdr>
-        <w:spacing w:before="120" w:line="276" w:lineRule="auto"/>
-        <w:jc w:val="both"/>
-        <w:rPr>
-          <w:rFonts w:ascii="Helvetica" w:eastAsia="Helvetica Neue" w:hAnsi="Helvetica" w:cs="Helvetica"/>
-          <w:color w:val="000000" w:themeColor="text1"/>
-          <w:sz w:val="20"/>
-          <w:szCs w:val="20"/>
-        </w:rPr>
-      </w:pPr>
-      <w:bookmarkStart w:id="0" w:name="_GoBack"/>
-      <w:r>
-        <w:rPr>
-          <w:rFonts w:ascii="Helvetica" w:eastAsia="Helvetica Neue" w:hAnsi="Helvetica" w:cs="Helvetica"/>
-          <w:color w:val="000000" w:themeColor="text1"/>
-          <w:sz w:val="20"/>
-          <w:szCs w:val="20"/>
-        </w:rPr>
-        <w:t xml:space="preserve">Marketed and </w:t>
-      </w:r>
-      <w:r>
-        <w:rPr>
-          <w:rFonts w:ascii="Helvetica" w:eastAsia="Helvetica Neue" w:hAnsi="Helvetica" w:cs="Helvetica"/>
-          <w:color w:val="000000" w:themeColor="text1"/>
-          <w:sz w:val="20"/>
-          <w:szCs w:val="20"/>
-        </w:rPr>
-        <w:t xml:space="preserve">engaged with the </w:t>
-      </w:r>
-      <w:r>
-        <w:rPr>
-          <w:rFonts w:ascii="Helvetica" w:eastAsia="Helvetica Neue" w:hAnsi="Helvetica" w:cs="Helvetica"/>
-          <w:color w:val="000000" w:themeColor="text1"/>
-          <w:sz w:val="20"/>
-          <w:szCs w:val="20"/>
-        </w:rPr>
-        <w:t>community</w:t>
-      </w:r>
-      <w:r>
-        <w:rPr>
-          <w:rFonts w:ascii="Helvetica" w:eastAsia="Helvetica Neue" w:hAnsi="Helvetica" w:cs="Helvetica"/>
-          <w:color w:val="000000" w:themeColor="text1"/>
-          <w:sz w:val="20"/>
-          <w:szCs w:val="20"/>
-        </w:rPr>
-        <w:t xml:space="preserve">, which resulted in </w:t>
-      </w:r>
-      <w:r>
-        <w:rPr>
-          <w:rFonts w:ascii="Helvetica" w:eastAsia="Helvetica Neue" w:hAnsi="Helvetica" w:cs="Helvetica"/>
-          <w:color w:val="000000" w:themeColor="text1"/>
-          <w:sz w:val="20"/>
-          <w:szCs w:val="20"/>
-        </w:rPr>
-        <w:t xml:space="preserve">90% </w:t>
-      </w:r>
-      <w:r>
-        <w:rPr>
-          <w:rFonts w:ascii="Helvetica" w:eastAsia="Helvetica Neue" w:hAnsi="Helvetica" w:cs="Helvetica"/>
-          <w:color w:val="000000" w:themeColor="text1"/>
-          <w:sz w:val="20"/>
-          <w:szCs w:val="20"/>
-        </w:rPr>
-        <w:t xml:space="preserve">of </w:t>
-      </w:r>
-      <w:r>
-        <w:rPr>
-          <w:rFonts w:ascii="Helvetica" w:eastAsia="Helvetica Neue" w:hAnsi="Helvetica" w:cs="Helvetica"/>
-          <w:color w:val="000000" w:themeColor="text1"/>
-          <w:sz w:val="20"/>
-          <w:szCs w:val="20"/>
-        </w:rPr>
-        <w:t>clients.</w:t>
+        <w:contextualSpacing/>
+        <w:rPr>
+          <w:rFonts w:ascii="Helvetica" w:eastAsia="Helvetica Neue" w:hAnsi="Helvetica" w:cs="Helvetica"/>
+          <w:color w:val="000000" w:themeColor="text1"/>
+          <w:sz w:val="20"/>
+          <w:szCs w:val="20"/>
+        </w:rPr>
+      </w:pPr>
+      <w:r>
+        <w:rPr>
+          <w:rFonts w:eastAsia="Helvetica Neue"/>
+          <w:color w:val="000000" w:themeColor="text1"/>
+        </w:rPr>
+        <w:t>Initiated a blog to improve</w:t>
+      </w:r>
+      <w:r>
+        <w:rPr>
+          <w:rFonts w:eastAsia="Helvetica Neue"/>
+          <w:color w:val="000000" w:themeColor="text1"/>
+        </w:rPr>
+        <w:t xml:space="preserve"> </w:t>
+      </w:r>
+      <w:r>
+        <w:rPr>
+          <w:rFonts w:eastAsia="Helvetica Neue"/>
+          <w:color w:val="000000" w:themeColor="text1"/>
+        </w:rPr>
+        <w:t>S</w:t>
+      </w:r>
+      <w:r>
+        <w:rPr>
+          <w:rFonts w:eastAsia="Helvetica Neue"/>
+          <w:color w:val="000000" w:themeColor="text1"/>
+        </w:rPr>
+        <w:t xml:space="preserve">earch </w:t>
+      </w:r>
+      <w:r>
+        <w:rPr>
+          <w:rFonts w:eastAsia="Helvetica Neue"/>
+          <w:color w:val="000000" w:themeColor="text1"/>
+        </w:rPr>
+        <w:t>E</w:t>
+      </w:r>
+      <w:r>
+        <w:rPr>
+          <w:rFonts w:eastAsia="Helvetica Neue"/>
+          <w:color w:val="000000" w:themeColor="text1"/>
+        </w:rPr>
+        <w:t xml:space="preserve">ngine </w:t>
+      </w:r>
+      <w:r>
+        <w:rPr>
+          <w:rFonts w:eastAsia="Helvetica Neue"/>
+          <w:color w:val="000000" w:themeColor="text1"/>
+        </w:rPr>
+        <w:t>O</w:t>
+      </w:r>
+      <w:r>
+        <w:rPr>
+          <w:rFonts w:eastAsia="Helvetica Neue"/>
+          <w:color w:val="000000" w:themeColor="text1"/>
+        </w:rPr>
+        <w:t>ptimization (SEO)</w:t>
+      </w:r>
+      <w:r>
+        <w:rPr>
+          <w:rFonts w:eastAsia="Helvetica Neue"/>
+          <w:color w:val="000000" w:themeColor="text1"/>
+        </w:rPr>
+        <w:t xml:space="preserve">, enhancing online visibility. </w:t>
       </w:r>
     </w:p>
     <w:p>
       <w:pPr>
+        <w:numPr>
+          <w:ilvl w:val="0"/>
+          <w:numId w:val="3"/>
+        </w:numPr>
         <w:pBdr>
           <w:top w:val="nil"/>
           <w:left w:val="nil"/>
@@ -827,9 +951,31 @@
           <w:right w:val="nil"/>
           <w:between w:val="nil"/>
         </w:pBdr>
-        <w:tabs>
-          <w:tab w:val="right" w:pos="10800"/>
-        </w:tabs>
+        <w:contextualSpacing/>
+        <w:rPr>
+          <w:rFonts w:ascii="Helvetica" w:eastAsia="Helvetica Neue" w:hAnsi="Helvetica" w:cs="Helvetica"/>
+          <w:color w:val="000000" w:themeColor="text1"/>
+          <w:sz w:val="20"/>
+          <w:szCs w:val="20"/>
+        </w:rPr>
+      </w:pPr>
+      <w:r>
+        <w:rPr>
+          <w:rFonts w:eastAsia="Helvetica Neue"/>
+          <w:color w:val="000000" w:themeColor="text1"/>
+        </w:rPr>
+        <w:t xml:space="preserve">Implemented marking strategies and community engagement, contributing to a 90% client acquisition rate. </w:t>
+      </w:r>
+    </w:p>
+    <w:p>
+      <w:pPr>
+        <w:pBdr>
+          <w:top w:val="nil"/>
+          <w:left w:val="nil"/>
+          <w:bottom w:val="nil"/>
+          <w:right w:val="nil"/>
+          <w:between w:val="nil"/>
+        </w:pBdr>
         <w:spacing w:before="360" w:line="276" w:lineRule="auto"/>
         <w:rPr>
           <w:rFonts w:ascii="Helvetica" w:eastAsia="Helvetica Neue" w:hAnsi="Helvetica" w:cs="Helvetica"/>
@@ -847,9 +993,8 @@
           <w:sz w:val="20"/>
           <w:szCs w:val="20"/>
         </w:rPr>
-        <w:t xml:space="preserve">Big Bend </w:t>
-      </w:r>
-      <w:bookmarkEnd w:id="0"/>
+        <w:t>Big Bend Community College, Moses Lake, WA</w:t>
+      </w:r>
       <w:r>
         <w:rPr>
           <w:rFonts w:ascii="Helvetica" w:eastAsia="Helvetica Neue" w:hAnsi="Helvetica" w:cs="Helvetica"/>
@@ -858,7 +1003,7 @@
           <w:sz w:val="20"/>
           <w:szCs w:val="20"/>
         </w:rPr>
-        <w:t>Community College, Moses Lake, WA</w:t>
+        <w:tab/>
       </w:r>
       <w:r>
         <w:rPr>
@@ -869,6 +1014,37 @@
           <w:szCs w:val="20"/>
         </w:rPr>
         <w:tab/>
+      </w:r>
+      <w:r>
+        <w:rPr>
+          <w:rFonts w:ascii="Helvetica" w:eastAsia="Helvetica Neue" w:hAnsi="Helvetica" w:cs="Helvetica"/>
+          <w:b/>
+          <w:color w:val="000000" w:themeColor="text1"/>
+          <w:sz w:val="20"/>
+          <w:szCs w:val="20"/>
+        </w:rPr>
+        <w:tab/>
+      </w:r>
+      <w:r>
+        <w:rPr>
+          <w:rFonts w:ascii="Helvetica" w:eastAsia="Helvetica Neue" w:hAnsi="Helvetica" w:cs="Helvetica"/>
+          <w:b/>
+          <w:color w:val="000000" w:themeColor="text1"/>
+          <w:sz w:val="20"/>
+          <w:szCs w:val="20"/>
+        </w:rPr>
+        <w:tab/>
+      </w:r>
+      <w:r>
+        <w:rPr>
+          <w:rFonts w:ascii="Helvetica" w:eastAsia="Helvetica Neue" w:hAnsi="Helvetica" w:cs="Helvetica"/>
+          <w:b/>
+          <w:color w:val="000000" w:themeColor="text1"/>
+          <w:sz w:val="20"/>
+          <w:szCs w:val="20"/>
+        </w:rPr>
+        <w:tab/>
+        <w:t xml:space="preserve">           </w:t>
       </w:r>
       <w:r>
         <w:rPr>
@@ -966,9 +1142,7 @@
         <w:tabs>
           <w:tab w:val="right" w:pos="7155"/>
         </w:tabs>
-        <w:spacing w:before="120" w:line="276" w:lineRule="auto"/>
         <w:contextualSpacing/>
-        <w:jc w:val="both"/>
         <w:rPr>
           <w:rFonts w:ascii="Helvetica" w:eastAsia="Helvetica Neue" w:hAnsi="Helvetica" w:cs="Helvetica"/>
           <w:color w:val="000000" w:themeColor="text1"/>
@@ -1231,8 +1405,7 @@
           <w:right w:val="nil"/>
           <w:between w:val="nil"/>
         </w:pBdr>
-        <w:spacing w:before="120" w:line="276" w:lineRule="auto"/>
-        <w:jc w:val="both"/>
+        <w:contextualSpacing/>
         <w:rPr>
           <w:rFonts w:ascii="Helvetica" w:hAnsi="Helvetica" w:cs="Helvetica"/>
           <w:color w:val="000000" w:themeColor="text1"/>
@@ -1254,7 +1427,16 @@
           <w:sz w:val="20"/>
           <w:szCs w:val="20"/>
         </w:rPr>
-        <w:t xml:space="preserve">60% to 70% </w:t>
+        <w:t>60% to 70%</w:t>
+      </w:r>
+      <w:r>
+        <w:rPr>
+          <w:rFonts w:ascii="Helvetica" w:eastAsia="Helvetica Neue" w:hAnsi="Helvetica" w:cs="Helvetica"/>
+          <w:color w:val="000000" w:themeColor="text1"/>
+          <w:sz w:val="20"/>
+          <w:szCs w:val="20"/>
+        </w:rPr>
+        <w:t>.</w:t>
       </w:r>
     </w:p>
     <w:p>
@@ -1270,8 +1452,7 @@
           <w:right w:val="nil"/>
           <w:between w:val="nil"/>
         </w:pBdr>
-        <w:spacing w:before="120"/>
-        <w:jc w:val="both"/>
+        <w:contextualSpacing/>
         <w:rPr>
           <w:rFonts w:ascii="Helvetica" w:hAnsi="Helvetica" w:cs="Helvetica"/>
           <w:color w:val="000000" w:themeColor="text1"/>
@@ -1459,9 +1640,7 @@
         <w:tabs>
           <w:tab w:val="right" w:pos="7155"/>
         </w:tabs>
-        <w:spacing w:before="120" w:line="276" w:lineRule="auto"/>
         <w:contextualSpacing/>
-        <w:jc w:val="both"/>
         <w:rPr>
           <w:rFonts w:ascii="Helvetica" w:eastAsia="Helvetica Neue" w:hAnsi="Helvetica" w:cs="Helvetica"/>
           <w:color w:val="000000" w:themeColor="text1"/>
@@ -1486,6 +1665,42 @@
           <w:szCs w:val="20"/>
         </w:rPr>
         <w:t xml:space="preserve"> </w:t>
+      </w:r>
+      <w:r>
+        <w:rPr>
+          <w:rFonts w:ascii="Helvetica" w:eastAsia="Helvetica Neue" w:hAnsi="Helvetica" w:cs="Helvetica"/>
+          <w:color w:val="000000" w:themeColor="text1"/>
+          <w:sz w:val="20"/>
+          <w:szCs w:val="20"/>
+        </w:rPr>
+        <w:t xml:space="preserve">Designed </w:t>
+      </w:r>
+      <w:r>
+        <w:rPr>
+          <w:rFonts w:ascii="Helvetica" w:eastAsia="Helvetica Neue" w:hAnsi="Helvetica" w:cs="Helvetica"/>
+          <w:color w:val="000000" w:themeColor="text1"/>
+          <w:sz w:val="20"/>
+          <w:szCs w:val="20"/>
+        </w:rPr>
+        <w:t>linear regression model</w:t>
+      </w:r>
+      <w:r>
+        <w:rPr>
+          <w:rFonts w:ascii="Helvetica" w:eastAsia="Helvetica Neue" w:hAnsi="Helvetica" w:cs="Helvetica"/>
+          <w:color w:val="000000" w:themeColor="text1"/>
+          <w:sz w:val="20"/>
+          <w:szCs w:val="20"/>
+        </w:rPr>
+        <w:t xml:space="preserve"> for upcoming years’ enrollment</w:t>
+      </w:r>
+      <w:r>
+        <w:rPr>
+          <w:rFonts w:ascii="Helvetica" w:eastAsia="Helvetica Neue" w:hAnsi="Helvetica" w:cs="Helvetica"/>
+          <w:color w:val="000000" w:themeColor="text1"/>
+          <w:sz w:val="20"/>
+          <w:szCs w:val="20"/>
+        </w:rPr>
+        <w:t xml:space="preserve">. </w:t>
       </w:r>
     </w:p>
     <w:p>
@@ -1501,65 +1716,7 @@
           <w:right w:val="nil"/>
           <w:between w:val="nil"/>
         </w:pBdr>
-        <w:spacing w:before="120" w:line="276" w:lineRule="auto"/>
-        <w:rPr>
-          <w:rFonts w:ascii="Helvetica" w:eastAsia="Helvetica Neue" w:hAnsi="Helvetica" w:cs="Helvetica"/>
-          <w:color w:val="000000" w:themeColor="text1"/>
-          <w:sz w:val="20"/>
-          <w:szCs w:val="20"/>
-        </w:rPr>
-      </w:pPr>
-      <w:r>
-        <w:rPr>
-          <w:rFonts w:ascii="Helvetica" w:eastAsia="Helvetica Neue" w:hAnsi="Helvetica" w:cs="Helvetica"/>
-          <w:color w:val="000000" w:themeColor="text1"/>
-          <w:sz w:val="20"/>
-          <w:szCs w:val="20"/>
-        </w:rPr>
-        <w:t xml:space="preserve">Designed </w:t>
-      </w:r>
-      <w:r>
-        <w:rPr>
-          <w:rFonts w:ascii="Helvetica" w:eastAsia="Helvetica Neue" w:hAnsi="Helvetica" w:cs="Helvetica"/>
-          <w:color w:val="000000" w:themeColor="text1"/>
-          <w:sz w:val="20"/>
-          <w:szCs w:val="20"/>
-        </w:rPr>
-        <w:t>linear regression model</w:t>
-      </w:r>
-      <w:r>
-        <w:rPr>
-          <w:rFonts w:ascii="Helvetica" w:eastAsia="Helvetica Neue" w:hAnsi="Helvetica" w:cs="Helvetica"/>
-          <w:color w:val="000000" w:themeColor="text1"/>
-          <w:sz w:val="20"/>
-          <w:szCs w:val="20"/>
-        </w:rPr>
-        <w:t xml:space="preserve"> for upcoming years’ enrollment</w:t>
-      </w:r>
-      <w:r>
-        <w:rPr>
-          <w:rFonts w:ascii="Helvetica" w:eastAsia="Helvetica Neue" w:hAnsi="Helvetica" w:cs="Helvetica"/>
-          <w:color w:val="000000" w:themeColor="text1"/>
-          <w:sz w:val="20"/>
-          <w:szCs w:val="20"/>
-        </w:rPr>
-        <w:t xml:space="preserve">. </w:t>
-      </w:r>
-    </w:p>
-    <w:p>
-      <w:pPr>
-        <w:numPr>
-          <w:ilvl w:val="0"/>
-          <w:numId w:val="3"/>
-        </w:numPr>
-        <w:pBdr>
-          <w:top w:val="nil"/>
-          <w:left w:val="nil"/>
-          <w:bottom w:val="nil"/>
-          <w:right w:val="nil"/>
-          <w:between w:val="nil"/>
-        </w:pBdr>
-        <w:spacing w:before="120" w:line="276" w:lineRule="auto"/>
+        <w:contextualSpacing/>
         <w:rPr>
           <w:rFonts w:ascii="Helvetica" w:eastAsia="Helvetica Neue" w:hAnsi="Helvetica" w:cs="Helvetica"/>
           <w:color w:val="000000" w:themeColor="text1"/>
@@ -1618,8 +1775,8 @@
           <w:rFonts w:ascii="Helvetica" w:eastAsia="Palatino Linotype" w:hAnsi="Helvetica"/>
           <w:b/>
           <w:color w:val="000000" w:themeColor="text1"/>
-          <w:sz w:val="26"/>
-          <w:szCs w:val="26"/>
+          <w:sz w:val="24"/>
+          <w:szCs w:val="24"/>
         </w:rPr>
       </w:pPr>
       <w:r>
@@ -1627,8 +1784,8 @@
           <w:rFonts w:ascii="Helvetica" w:eastAsia="Palatino Linotype" w:hAnsi="Helvetica"/>
           <w:b/>
           <w:color w:val="000000" w:themeColor="text1"/>
-          <w:sz w:val="26"/>
-          <w:szCs w:val="26"/>
+          <w:sz w:val="24"/>
+          <w:szCs w:val="24"/>
         </w:rPr>
         <w:t>Education</w:t>
       </w:r>
@@ -1642,16 +1799,20 @@
           <w:right w:val="nil"/>
           <w:between w:val="nil"/>
         </w:pBdr>
-        <w:spacing w:before="240" w:line="276" w:lineRule="auto"/>
+        <w:spacing w:before="240"/>
         <w:rPr>
           <w:rFonts w:ascii="Helvetica" w:eastAsia="Helvetica Neue" w:hAnsi="Helvetica"/>
           <w:color w:val="000000" w:themeColor="text1"/>
+          <w:sz w:val="21"/>
+          <w:szCs w:val="21"/>
         </w:rPr>
       </w:pPr>
       <w:r>
         <w:rPr>
           <w:rFonts w:ascii="Helvetica" w:eastAsia="Helvetica Neue" w:hAnsi="Helvetica"/>
           <w:color w:val="000000" w:themeColor="text1"/>
+          <w:sz w:val="21"/>
+          <w:szCs w:val="21"/>
         </w:rPr>
         <w:t xml:space="preserve">Springboard Data Science </w:t>
       </w:r>
@@ -1659,6 +1820,8 @@
         <w:rPr>
           <w:rFonts w:ascii="Helvetica" w:eastAsia="Helvetica Neue" w:hAnsi="Helvetica"/>
           <w:color w:val="000000" w:themeColor="text1"/>
+          <w:sz w:val="21"/>
+          <w:szCs w:val="21"/>
         </w:rPr>
         <w:t xml:space="preserve">Certificate </w:t>
       </w:r>
@@ -1666,6 +1829,8 @@
         <w:rPr>
           <w:rFonts w:ascii="Helvetica" w:eastAsia="Helvetica Neue" w:hAnsi="Helvetica"/>
           <w:color w:val="000000" w:themeColor="text1"/>
+          <w:sz w:val="21"/>
+          <w:szCs w:val="21"/>
         </w:rPr>
         <w:t>(</w:t>
       </w:r>
@@ -1673,6 +1838,8 @@
         <w:rPr>
           <w:rFonts w:ascii="Helvetica" w:eastAsia="Helvetica Neue" w:hAnsi="Helvetica"/>
           <w:color w:val="000000" w:themeColor="text1"/>
+          <w:sz w:val="21"/>
+          <w:szCs w:val="21"/>
         </w:rPr>
         <w:t>February</w:t>
       </w:r>
@@ -1680,6 +1847,8 @@
         <w:rPr>
           <w:rFonts w:ascii="Helvetica" w:eastAsia="Helvetica Neue" w:hAnsi="Helvetica"/>
           <w:color w:val="000000" w:themeColor="text1"/>
+          <w:sz w:val="21"/>
+          <w:szCs w:val="21"/>
         </w:rPr>
         <w:t xml:space="preserve"> 202</w:t>
       </w:r>
@@ -1687,6 +1856,8 @@
         <w:rPr>
           <w:rFonts w:ascii="Helvetica" w:eastAsia="Helvetica Neue" w:hAnsi="Helvetica"/>
           <w:color w:val="000000" w:themeColor="text1"/>
+          <w:sz w:val="21"/>
+          <w:szCs w:val="21"/>
         </w:rPr>
         <w:t>4</w:t>
       </w:r>
@@ -1694,8 +1865,38 @@
         <w:rPr>
           <w:rFonts w:ascii="Helvetica" w:eastAsia="Helvetica Neue" w:hAnsi="Helvetica"/>
           <w:color w:val="000000" w:themeColor="text1"/>
+          <w:sz w:val="21"/>
+          <w:szCs w:val="21"/>
         </w:rPr>
         <w:t>)</w:t>
+      </w:r>
+    </w:p>
+    <w:p>
+      <w:pPr>
+        <w:pBdr>
+          <w:top w:val="nil"/>
+          <w:left w:val="nil"/>
+          <w:bottom w:val="nil"/>
+          <w:right w:val="nil"/>
+          <w:between w:val="nil"/>
+        </w:pBdr>
+        <w:spacing w:before="240"/>
+        <w:ind w:left="360" w:hanging="360"/>
+        <w:rPr>
+          <w:rFonts w:ascii="Helvetica" w:eastAsia="Helvetica Neue" w:hAnsi="Helvetica"/>
+          <w:color w:val="000000" w:themeColor="text1"/>
+          <w:sz w:val="21"/>
+          <w:szCs w:val="21"/>
+        </w:rPr>
+      </w:pPr>
+      <w:r>
+        <w:rPr>
+          <w:rFonts w:ascii="Helvetica" w:eastAsia="Helvetica Neue" w:hAnsi="Helvetica"/>
+          <w:color w:val="000000" w:themeColor="text1"/>
+          <w:sz w:val="21"/>
+          <w:szCs w:val="21"/>
+        </w:rPr>
+        <w:t>Master of Science, Applied Mathematics, GPA 3.7 (Aug 2019)</w:t>
       </w:r>
     </w:p>
     <w:p>
@@ -1722,23 +1923,7 @@
           <w:rFonts w:eastAsia="Helvetica Neue"/>
           <w:color w:val="000000" w:themeColor="text1"/>
         </w:rPr>
-        <w:t xml:space="preserve">Intensive </w:t>
-      </w:r>
-      <w:proofErr w:type="spellStart"/>
-      <w:r>
-        <w:rPr>
-          <w:rFonts w:eastAsia="Helvetica Neue"/>
-          <w:color w:val="000000" w:themeColor="text1"/>
-        </w:rPr>
-        <w:t>bootcamp</w:t>
-      </w:r>
-      <w:proofErr w:type="spellEnd"/>
-      <w:r>
-        <w:rPr>
-          <w:rFonts w:eastAsia="Helvetica Neue"/>
-          <w:color w:val="000000" w:themeColor="text1"/>
-        </w:rPr>
-        <w:t xml:space="preserve"> with 500+ hours of hands-on course material in data science, machine learning, deep learning, Python, and SQL with 1:1 industry expert mentor oversight. </w:t>
+        <w:t>University of Washington, Seattle, WA</w:t>
       </w:r>
     </w:p>
     <w:p>
@@ -1755,7 +1940,6 @@
           <w:right w:val="nil"/>
           <w:between w:val="nil"/>
         </w:pBdr>
-        <w:spacing w:line="276" w:lineRule="auto"/>
         <w:rPr>
           <w:rFonts w:eastAsia="Helvetica Neue"/>
           <w:color w:val="000000" w:themeColor="text1"/>
@@ -1766,61 +1950,7 @@
           <w:rFonts w:eastAsia="Helvetica Neue"/>
           <w:color w:val="000000" w:themeColor="text1"/>
         </w:rPr>
-        <w:t xml:space="preserve">Key Projects: </w:t>
-      </w:r>
-      <w:hyperlink r:id="rId11" w:history="1">
-        <w:r>
-          <w:rPr>
-            <w:rStyle w:val="Hyperlink"/>
-            <w:rFonts w:eastAsia="Helvetica Neue"/>
-          </w:rPr>
-          <w:t>Predic</w:t>
-        </w:r>
-        <w:r>
-          <w:rPr>
-            <w:rStyle w:val="Hyperlink"/>
-            <w:rFonts w:eastAsia="Helvetica Neue"/>
-          </w:rPr>
-          <w:t>t</w:t>
-        </w:r>
-        <w:r>
-          <w:rPr>
-            <w:rStyle w:val="Hyperlink"/>
-            <w:rFonts w:eastAsia="Helvetica Neue"/>
-          </w:rPr>
-          <w:t>ing West Nile Virus</w:t>
-        </w:r>
-      </w:hyperlink>
-      <w:r>
-        <w:rPr>
-          <w:rFonts w:eastAsia="Helvetica Neue"/>
-          <w:color w:val="000000" w:themeColor="text1"/>
-        </w:rPr>
-        <w:t xml:space="preserve"> and Deep Learning Project. </w:t>
-      </w:r>
-    </w:p>
-    <w:p>
-      <w:pPr>
-        <w:pBdr>
-          <w:top w:val="nil"/>
-          <w:left w:val="nil"/>
-          <w:bottom w:val="nil"/>
-          <w:right w:val="nil"/>
-          <w:between w:val="nil"/>
-        </w:pBdr>
-        <w:spacing w:before="240" w:line="276" w:lineRule="auto"/>
-        <w:ind w:left="360" w:hanging="360"/>
-        <w:rPr>
-          <w:rFonts w:ascii="Helvetica" w:eastAsia="Helvetica Neue" w:hAnsi="Helvetica"/>
-          <w:color w:val="000000" w:themeColor="text1"/>
-        </w:rPr>
-      </w:pPr>
-      <w:r>
-        <w:rPr>
-          <w:rFonts w:ascii="Helvetica" w:eastAsia="Helvetica Neue" w:hAnsi="Helvetica"/>
-          <w:color w:val="000000" w:themeColor="text1"/>
-        </w:rPr>
-        <w:t>Master of Science, Applied Mathematics, GPA 3.7 (Aug 2019)</w:t>
+        <w:t>Key Course: Computational Methods for Data Analysis &amp; Scientific Computing</w:t>
       </w:r>
     </w:p>
     <w:p>
@@ -1837,7 +1967,6 @@
           <w:right w:val="nil"/>
           <w:between w:val="nil"/>
         </w:pBdr>
-        <w:spacing w:line="276" w:lineRule="auto"/>
         <w:rPr>
           <w:rFonts w:eastAsia="Helvetica Neue"/>
           <w:color w:val="000000" w:themeColor="text1"/>
@@ -1848,7 +1977,35 @@
           <w:rFonts w:eastAsia="Helvetica Neue"/>
           <w:color w:val="000000" w:themeColor="text1"/>
         </w:rPr>
-        <w:t>University of Washington, Seattle, WA</w:t>
+        <w:t xml:space="preserve">Key Project: Classification of Higher Visual Areas in the Mouse Visual Cortex. </w:t>
+      </w:r>
+    </w:p>
+    <w:p>
+      <w:pPr>
+        <w:pBdr>
+          <w:top w:val="nil"/>
+          <w:left w:val="nil"/>
+          <w:bottom w:val="nil"/>
+          <w:right w:val="nil"/>
+          <w:between w:val="nil"/>
+        </w:pBdr>
+        <w:spacing w:before="240"/>
+        <w:contextualSpacing/>
+        <w:rPr>
+          <w:rFonts w:ascii="Helvetica" w:eastAsia="Helvetica Neue" w:hAnsi="Helvetica"/>
+          <w:color w:val="000000" w:themeColor="text1"/>
+          <w:sz w:val="21"/>
+          <w:szCs w:val="21"/>
+        </w:rPr>
+      </w:pPr>
+      <w:r>
+        <w:rPr>
+          <w:rFonts w:ascii="Helvetica" w:eastAsia="Helvetica Neue" w:hAnsi="Helvetica"/>
+          <w:color w:val="000000" w:themeColor="text1"/>
+          <w:sz w:val="21"/>
+          <w:szCs w:val="21"/>
+        </w:rPr>
+        <w:t>Bachelor of Science, Biochemistry, Cum Laude GPA 3.714 (May 2013)</w:t>
       </w:r>
     </w:p>
     <w:p>
@@ -1865,7 +2022,6 @@
           <w:right w:val="nil"/>
           <w:between w:val="nil"/>
         </w:pBdr>
-        <w:spacing w:line="276" w:lineRule="auto"/>
         <w:rPr>
           <w:rFonts w:eastAsia="Helvetica Neue"/>
           <w:color w:val="000000" w:themeColor="text1"/>
@@ -1876,16 +2032,19 @@
           <w:rFonts w:eastAsia="Helvetica Neue"/>
           <w:color w:val="000000" w:themeColor="text1"/>
         </w:rPr>
-        <w:t>Key Course: Computational Methods for Data Analysis &amp; Scientific Computing</w:t>
+        <w:t>Azusa Pacific University, Azusa, CA</w:t>
+      </w:r>
+      <w:r>
+        <w:rPr>
+          <w:rFonts w:eastAsia="Helvetica Neue"/>
+          <w:color w:val="000000" w:themeColor="text1"/>
+          <w:highlight w:val="cyan"/>
+        </w:rPr>
+        <w:t xml:space="preserve"> </w:t>
       </w:r>
     </w:p>
     <w:p>
       <w:pPr>
-        <w:pStyle w:val="ListParagraph"/>
-        <w:numPr>
-          <w:ilvl w:val="0"/>
-          <w:numId w:val="11"/>
-        </w:numPr>
         <w:pBdr>
           <w:top w:val="nil"/>
           <w:left w:val="nil"/>
@@ -1893,18 +2052,34 @@
           <w:right w:val="nil"/>
           <w:between w:val="nil"/>
         </w:pBdr>
-        <w:spacing w:line="276" w:lineRule="auto"/>
-        <w:rPr>
-          <w:rFonts w:eastAsia="Helvetica Neue"/>
-          <w:color w:val="000000" w:themeColor="text1"/>
-        </w:rPr>
-      </w:pPr>
-      <w:r>
-        <w:rPr>
-          <w:rFonts w:eastAsia="Helvetica Neue"/>
-          <w:color w:val="000000" w:themeColor="text1"/>
-        </w:rPr>
-        <w:t xml:space="preserve">Key Project: Classification of Higher Visual Areas in the Mouse Visual Cortex. </w:t>
+        <w:spacing w:after="120"/>
+        <w:rPr>
+          <w:rFonts w:ascii="Helvetica" w:eastAsia="Palatino Linotype" w:hAnsi="Helvetica" w:cs="Helvetica"/>
+          <w:b/>
+          <w:color w:val="000000" w:themeColor="text1"/>
+          <w:sz w:val="24"/>
+          <w:szCs w:val="24"/>
+        </w:rPr>
+      </w:pPr>
+      <w:r>
+        <w:rPr>
+          <w:rFonts w:ascii="Helvetica" w:eastAsia="Palatino Linotype" w:hAnsi="Helvetica" w:cs="Helvetica"/>
+          <w:b/>
+          <w:color w:val="000000" w:themeColor="text1"/>
+          <w:sz w:val="24"/>
+          <w:szCs w:val="24"/>
+        </w:rPr>
+        <w:t>Technical</w:t>
+      </w:r>
+      <w:r>
+        <w:rPr>
+          <w:rFonts w:ascii="Helvetica" w:eastAsia="Palatino Linotype" w:hAnsi="Helvetica" w:cs="Helvetica"/>
+          <w:b/>
+          <w:color w:val="000000" w:themeColor="text1"/>
+          <w:sz w:val="24"/>
+          <w:szCs w:val="24"/>
+        </w:rPr>
+        <w:t xml:space="preserve"> Skills</w:t>
       </w:r>
     </w:p>
     <w:p>
@@ -1916,135 +2091,32 @@
           <w:right w:val="nil"/>
           <w:between w:val="nil"/>
         </w:pBdr>
-        <w:spacing w:before="240" w:line="276" w:lineRule="auto"/>
-        <w:rPr>
-          <w:rFonts w:ascii="Helvetica" w:eastAsia="Helvetica Neue" w:hAnsi="Helvetica"/>
-          <w:color w:val="000000" w:themeColor="text1"/>
-        </w:rPr>
-      </w:pPr>
-      <w:r>
-        <w:rPr>
-          <w:rFonts w:ascii="Helvetica" w:eastAsia="Helvetica Neue" w:hAnsi="Helvetica"/>
-          <w:color w:val="000000" w:themeColor="text1"/>
-        </w:rPr>
-        <w:t>Bachelor of Science, Biochemistry, Cum Laude GPA 3.714 (May 2013)</w:t>
-      </w:r>
-    </w:p>
-    <w:p>
-      <w:pPr>
-        <w:pStyle w:val="ListParagraph"/>
-        <w:numPr>
-          <w:ilvl w:val="0"/>
-          <w:numId w:val="11"/>
-        </w:numPr>
-        <w:pBdr>
-          <w:top w:val="nil"/>
-          <w:left w:val="nil"/>
-          <w:bottom w:val="nil"/>
-          <w:right w:val="nil"/>
-          <w:between w:val="nil"/>
-        </w:pBdr>
-        <w:spacing w:line="276" w:lineRule="auto"/>
-        <w:rPr>
-          <w:rFonts w:eastAsia="Helvetica Neue"/>
-          <w:color w:val="000000" w:themeColor="text1"/>
-        </w:rPr>
-      </w:pPr>
-      <w:r>
-        <w:rPr>
-          <w:rFonts w:eastAsia="Helvetica Neue"/>
-          <w:color w:val="000000" w:themeColor="text1"/>
-        </w:rPr>
-        <w:t>Azusa Pacific University, Azusa, CA</w:t>
-      </w:r>
-      <w:r>
-        <w:rPr>
-          <w:rFonts w:eastAsia="Helvetica Neue"/>
-          <w:color w:val="000000" w:themeColor="text1"/>
-          <w:highlight w:val="cyan"/>
-        </w:rPr>
-        <w:t xml:space="preserve"> </w:t>
-      </w:r>
-    </w:p>
-    <w:p>
-      <w:pPr>
-        <w:pStyle w:val="ListParagraph"/>
-        <w:numPr>
-          <w:ilvl w:val="0"/>
-          <w:numId w:val="0"/>
-        </w:numPr>
-        <w:pBdr>
-          <w:top w:val="nil"/>
-          <w:left w:val="nil"/>
-          <w:bottom w:val="nil"/>
-          <w:right w:val="nil"/>
-          <w:between w:val="nil"/>
-        </w:pBdr>
-        <w:spacing w:line="276" w:lineRule="auto"/>
-        <w:ind w:left="720"/>
-        <w:rPr>
-          <w:rFonts w:eastAsia="Helvetica Neue"/>
-          <w:color w:val="000000" w:themeColor="text1"/>
-        </w:rPr>
-      </w:pPr>
-    </w:p>
-    <w:p>
-      <w:pPr>
-        <w:pBdr>
-          <w:top w:val="nil"/>
-          <w:left w:val="nil"/>
-          <w:bottom w:val="nil"/>
-          <w:right w:val="nil"/>
-          <w:between w:val="nil"/>
-        </w:pBdr>
-        <w:spacing w:before="120" w:after="120"/>
-        <w:rPr>
-          <w:rFonts w:ascii="Helvetica" w:eastAsia="Palatino Linotype" w:hAnsi="Helvetica" w:cs="Helvetica"/>
-          <w:b/>
-          <w:color w:val="000000" w:themeColor="text1"/>
-          <w:sz w:val="26"/>
-          <w:szCs w:val="26"/>
-        </w:rPr>
-      </w:pPr>
-      <w:r>
-        <w:rPr>
-          <w:rFonts w:ascii="Helvetica" w:eastAsia="Palatino Linotype" w:hAnsi="Helvetica" w:cs="Helvetica"/>
-          <w:b/>
-          <w:color w:val="000000" w:themeColor="text1"/>
-          <w:sz w:val="26"/>
-          <w:szCs w:val="26"/>
-        </w:rPr>
-        <w:t>General</w:t>
-      </w:r>
-      <w:r>
-        <w:rPr>
-          <w:rFonts w:ascii="Helvetica" w:eastAsia="Palatino Linotype" w:hAnsi="Helvetica" w:cs="Helvetica"/>
-          <w:b/>
-          <w:color w:val="000000" w:themeColor="text1"/>
-          <w:sz w:val="26"/>
-          <w:szCs w:val="26"/>
-        </w:rPr>
-        <w:t xml:space="preserve"> Skills</w:t>
-      </w:r>
-    </w:p>
-    <w:p>
-      <w:pPr>
-        <w:pBdr>
-          <w:top w:val="nil"/>
-          <w:left w:val="nil"/>
-          <w:bottom w:val="nil"/>
-          <w:right w:val="nil"/>
-          <w:between w:val="nil"/>
-        </w:pBdr>
-        <w:spacing w:before="120" w:after="120"/>
-        <w:rPr>
-          <w:rFonts w:ascii="Helvetica" w:eastAsia="Palatino Linotype" w:hAnsi="Helvetica" w:cs="Helvetica"/>
-          <w:b/>
-          <w:color w:val="000000" w:themeColor="text1"/>
-          <w:sz w:val="28"/>
-          <w:szCs w:val="28"/>
-        </w:rPr>
-      </w:pPr>
+        <w:spacing w:after="120"/>
+        <w:rPr>
+          <w:rFonts w:ascii="Helvetica" w:eastAsia="Helvetica Neue" w:hAnsi="Helvetica" w:cs="Helvetica"/>
+          <w:color w:val="000000" w:themeColor="text1"/>
+          <w:sz w:val="20"/>
+          <w:szCs w:val="20"/>
+        </w:rPr>
+      </w:pPr>
+      <w:r>
+        <w:rPr>
+          <w:rFonts w:ascii="Helvetica" w:eastAsia="Helvetica Neue" w:hAnsi="Helvetica" w:cs="Helvetica"/>
+          <w:color w:val="000000" w:themeColor="text1"/>
+          <w:sz w:val="20"/>
+          <w:szCs w:val="20"/>
+        </w:rPr>
+        <w:t>Python | SQL | MATLAB</w:t>
+      </w:r>
+      <w:r>
+        <w:rPr>
+          <w:rFonts w:ascii="Helvetica" w:eastAsia="Helvetica Neue" w:hAnsi="Helvetica" w:cs="Helvetica"/>
+          <w:color w:val="000000" w:themeColor="text1"/>
+          <w:sz w:val="20"/>
+          <w:szCs w:val="20"/>
+        </w:rPr>
+        <w:t xml:space="preserve"> | </w:t>
+      </w:r>
       <w:r>
         <w:rPr>
           <w:rFonts w:ascii="Helvetica" w:eastAsia="Helvetica Neue" w:hAnsi="Helvetica" w:cs="Helvetica"/>
@@ -2088,7 +2160,7 @@
           <w:sz w:val="20"/>
           <w:szCs w:val="20"/>
         </w:rPr>
-        <w:t xml:space="preserve">Customer Service </w:t>
+        <w:t xml:space="preserve">Data Preparation </w:t>
       </w:r>
       <w:r>
         <w:rPr>
@@ -2106,114 +2178,12 @@
           <w:sz w:val="20"/>
           <w:szCs w:val="20"/>
         </w:rPr>
-        <w:t xml:space="preserve">Teaching </w:t>
-      </w:r>
-      <w:r>
-        <w:rPr>
-          <w:rFonts w:ascii="Helvetica" w:eastAsia="Helvetica Neue" w:hAnsi="Helvetica" w:cs="Helvetica"/>
-          <w:color w:val="000000" w:themeColor="text1"/>
-          <w:sz w:val="20"/>
-          <w:szCs w:val="20"/>
-        </w:rPr>
-        <w:t xml:space="preserve">| </w:t>
-      </w:r>
-      <w:r>
-        <w:rPr>
-          <w:rFonts w:ascii="Helvetica" w:eastAsia="Helvetica Neue" w:hAnsi="Helvetica" w:cs="Helvetica"/>
-          <w:color w:val="000000" w:themeColor="text1"/>
-          <w:sz w:val="20"/>
-          <w:szCs w:val="20"/>
-        </w:rPr>
-        <w:t xml:space="preserve">Data Preparation </w:t>
-      </w:r>
-      <w:r>
-        <w:rPr>
-          <w:rFonts w:ascii="Helvetica" w:eastAsia="Helvetica Neue" w:hAnsi="Helvetica" w:cs="Helvetica"/>
-          <w:color w:val="000000" w:themeColor="text1"/>
-          <w:sz w:val="20"/>
-          <w:szCs w:val="20"/>
-        </w:rPr>
-        <w:t xml:space="preserve">| </w:t>
-      </w:r>
-      <w:r>
-        <w:rPr>
-          <w:rFonts w:ascii="Helvetica" w:eastAsia="Helvetica Neue" w:hAnsi="Helvetica" w:cs="Helvetica"/>
-          <w:color w:val="000000" w:themeColor="text1"/>
-          <w:sz w:val="20"/>
-          <w:szCs w:val="20"/>
-        </w:rPr>
         <w:t>Statistical Analysis</w:t>
-      </w:r>
-    </w:p>
-    <w:p>
-      <w:pPr>
-        <w:pBdr>
-          <w:top w:val="nil"/>
-          <w:left w:val="nil"/>
-          <w:bottom w:val="nil"/>
-          <w:right w:val="nil"/>
-          <w:between w:val="nil"/>
-        </w:pBdr>
-        <w:spacing w:before="120" w:after="120"/>
-        <w:rPr>
-          <w:rFonts w:ascii="Helvetica" w:eastAsia="Palatino Linotype" w:hAnsi="Helvetica" w:cs="Helvetica"/>
-          <w:b/>
-          <w:color w:val="000000" w:themeColor="text1"/>
-          <w:sz w:val="26"/>
-          <w:szCs w:val="26"/>
-        </w:rPr>
-      </w:pPr>
-      <w:r>
-        <w:rPr>
-          <w:rFonts w:ascii="Helvetica" w:eastAsia="Palatino Linotype" w:hAnsi="Helvetica" w:cs="Helvetica"/>
-          <w:b/>
-          <w:color w:val="000000" w:themeColor="text1"/>
-          <w:sz w:val="26"/>
-          <w:szCs w:val="26"/>
-        </w:rPr>
-        <w:t xml:space="preserve">Technical </w:t>
-      </w:r>
-      <w:r>
-        <w:rPr>
-          <w:rFonts w:ascii="Helvetica" w:eastAsia="Palatino Linotype" w:hAnsi="Helvetica" w:cs="Helvetica"/>
-          <w:b/>
-          <w:color w:val="000000" w:themeColor="text1"/>
-          <w:sz w:val="26"/>
-          <w:szCs w:val="26"/>
-        </w:rPr>
-        <w:t>Skills</w:t>
-      </w:r>
-    </w:p>
-    <w:p>
-      <w:pPr>
-        <w:pBdr>
-          <w:top w:val="nil"/>
-          <w:left w:val="nil"/>
-          <w:bottom w:val="nil"/>
-          <w:right w:val="nil"/>
-          <w:between w:val="nil"/>
-        </w:pBdr>
-        <w:spacing w:before="120" w:after="120"/>
-        <w:rPr>
-          <w:rFonts w:ascii="Helvetica" w:eastAsia="Helvetica Neue" w:hAnsi="Helvetica" w:cs="Helvetica"/>
-          <w:color w:val="000000" w:themeColor="text1"/>
-          <w:sz w:val="20"/>
-          <w:szCs w:val="20"/>
-        </w:rPr>
-      </w:pPr>
-      <w:r>
-        <w:rPr>
-          <w:rFonts w:ascii="Helvetica" w:eastAsia="Helvetica Neue" w:hAnsi="Helvetica" w:cs="Helvetica"/>
-          <w:color w:val="000000" w:themeColor="text1"/>
-          <w:sz w:val="20"/>
-          <w:szCs w:val="20"/>
-        </w:rPr>
-        <w:t>Python | SQL | MATLAB</w:t>
       </w:r>
     </w:p>
     <w:sectPr>
-      <w:footerReference w:type="even" r:id="rId12"/>
-      <w:footerReference w:type="default" r:id="rId13"/>
+      <w:footerReference w:type="even" r:id="rId11"/>
+      <w:footerReference w:type="default" r:id="rId12"/>
       <w:pgSz w:w="12240" w:h="15840"/>
       <w:pgMar w:top="720" w:right="720" w:bottom="720" w:left="720" w:header="288" w:footer="288" w:gutter="0"/>
       <w:pgNumType w:start="1"/>
@@ -3344,6 +3314,155 @@
     </w:lvl>
   </w:abstractNum>
   <w:abstractNum w:abstractNumId="7" w15:restartNumberingAfterBreak="0">
+    <w:nsid w:val="605A2660"/>
+    <w:multiLevelType w:val="multilevel"/>
+    <w:tmpl w:val="ECDEBC8E"/>
+    <w:lvl w:ilvl="0">
+      <w:start w:val="1"/>
+      <w:numFmt w:val="bullet"/>
+      <w:lvlText w:val=""/>
+      <w:lvlJc w:val="left"/>
+      <w:pPr>
+        <w:tabs>
+          <w:tab w:val="num" w:pos="720"/>
+        </w:tabs>
+        <w:ind w:left="720" w:hanging="360"/>
+      </w:pPr>
+      <w:rPr>
+        <w:rFonts w:ascii="Symbol" w:hAnsi="Symbol" w:hint="default"/>
+        <w:sz w:val="20"/>
+      </w:rPr>
+    </w:lvl>
+    <w:lvl w:ilvl="1">
+      <w:start w:val="1"/>
+      <w:numFmt w:val="bullet"/>
+      <w:lvlText w:val="o"/>
+      <w:lvlJc w:val="left"/>
+      <w:pPr>
+        <w:tabs>
+          <w:tab w:val="num" w:pos="1440"/>
+        </w:tabs>
+        <w:ind w:left="1440" w:hanging="360"/>
+      </w:pPr>
+      <w:rPr>
+        <w:rFonts w:ascii="Courier New" w:hAnsi="Courier New" w:hint="default"/>
+        <w:sz w:val="20"/>
+      </w:rPr>
+    </w:lvl>
+    <w:lvl w:ilvl="2" w:tentative="1">
+      <w:start w:val="1"/>
+      <w:numFmt w:val="bullet"/>
+      <w:lvlText w:val=""/>
+      <w:lvlJc w:val="left"/>
+      <w:pPr>
+        <w:tabs>
+          <w:tab w:val="num" w:pos="2160"/>
+        </w:tabs>
+        <w:ind w:left="2160" w:hanging="360"/>
+      </w:pPr>
+      <w:rPr>
+        <w:rFonts w:ascii="Wingdings" w:hAnsi="Wingdings" w:hint="default"/>
+        <w:sz w:val="20"/>
+      </w:rPr>
+    </w:lvl>
+    <w:lvl w:ilvl="3" w:tentative="1">
+      <w:start w:val="1"/>
+      <w:numFmt w:val="bullet"/>
+      <w:lvlText w:val=""/>
+      <w:lvlJc w:val="left"/>
+      <w:pPr>
+        <w:tabs>
+          <w:tab w:val="num" w:pos="2880"/>
+        </w:tabs>
+        <w:ind w:left="2880" w:hanging="360"/>
+      </w:pPr>
+      <w:rPr>
+        <w:rFonts w:ascii="Wingdings" w:hAnsi="Wingdings" w:hint="default"/>
+        <w:sz w:val="20"/>
+      </w:rPr>
+    </w:lvl>
+    <w:lvl w:ilvl="4" w:tentative="1">
+      <w:start w:val="1"/>
+      <w:numFmt w:val="bullet"/>
+      <w:lvlText w:val=""/>
+      <w:lvlJc w:val="left"/>
+      <w:pPr>
+        <w:tabs>
+          <w:tab w:val="num" w:pos="3600"/>
+        </w:tabs>
+        <w:ind w:left="3600" w:hanging="360"/>
+      </w:pPr>
+      <w:rPr>
+        <w:rFonts w:ascii="Wingdings" w:hAnsi="Wingdings" w:hint="default"/>
+        <w:sz w:val="20"/>
+      </w:rPr>
+    </w:lvl>
+    <w:lvl w:ilvl="5" w:tentative="1">
+      <w:start w:val="1"/>
+      <w:numFmt w:val="bullet"/>
+      <w:lvlText w:val=""/>
+      <w:lvlJc w:val="left"/>
+      <w:pPr>
+        <w:tabs>
+          <w:tab w:val="num" w:pos="4320"/>
+        </w:tabs>
+        <w:ind w:left="4320" w:hanging="360"/>
+      </w:pPr>
+      <w:rPr>
+        <w:rFonts w:ascii="Wingdings" w:hAnsi="Wingdings" w:hint="default"/>
+        <w:sz w:val="20"/>
+      </w:rPr>
+    </w:lvl>
+    <w:lvl w:ilvl="6" w:tentative="1">
+      <w:start w:val="1"/>
+      <w:numFmt w:val="bullet"/>
+      <w:lvlText w:val=""/>
+      <w:lvlJc w:val="left"/>
+      <w:pPr>
+        <w:tabs>
+          <w:tab w:val="num" w:pos="5040"/>
+        </w:tabs>
+        <w:ind w:left="5040" w:hanging="360"/>
+      </w:pPr>
+      <w:rPr>
+        <w:rFonts w:ascii="Wingdings" w:hAnsi="Wingdings" w:hint="default"/>
+        <w:sz w:val="20"/>
+      </w:rPr>
+    </w:lvl>
+    <w:lvl w:ilvl="7" w:tentative="1">
+      <w:start w:val="1"/>
+      <w:numFmt w:val="bullet"/>
+      <w:lvlText w:val=""/>
+      <w:lvlJc w:val="left"/>
+      <w:pPr>
+        <w:tabs>
+          <w:tab w:val="num" w:pos="5760"/>
+        </w:tabs>
+        <w:ind w:left="5760" w:hanging="360"/>
+      </w:pPr>
+      <w:rPr>
+        <w:rFonts w:ascii="Wingdings" w:hAnsi="Wingdings" w:hint="default"/>
+        <w:sz w:val="20"/>
+      </w:rPr>
+    </w:lvl>
+    <w:lvl w:ilvl="8" w:tentative="1">
+      <w:start w:val="1"/>
+      <w:numFmt w:val="bullet"/>
+      <w:lvlText w:val=""/>
+      <w:lvlJc w:val="left"/>
+      <w:pPr>
+        <w:tabs>
+          <w:tab w:val="num" w:pos="6480"/>
+        </w:tabs>
+        <w:ind w:left="6480" w:hanging="360"/>
+      </w:pPr>
+      <w:rPr>
+        <w:rFonts w:ascii="Wingdings" w:hAnsi="Wingdings" w:hint="default"/>
+        <w:sz w:val="20"/>
+      </w:rPr>
+    </w:lvl>
+  </w:abstractNum>
+  <w:abstractNum w:abstractNumId="8" w15:restartNumberingAfterBreak="0">
     <w:nsid w:val="6A5E6252"/>
     <w:multiLevelType w:val="hybridMultilevel"/>
     <w:tmpl w:val="741A972E"/>
@@ -3359,6 +3478,119 @@
         <w:rFonts w:ascii="Symbol" w:hAnsi="Symbol" w:hint="default"/>
       </w:rPr>
     </w:lvl>
+    <w:lvl w:ilvl="1" w:tplc="04090003">
+      <w:start w:val="1"/>
+      <w:numFmt w:val="bullet"/>
+      <w:lvlText w:val="o"/>
+      <w:lvlJc w:val="left"/>
+      <w:pPr>
+        <w:ind w:left="1440" w:hanging="360"/>
+      </w:pPr>
+      <w:rPr>
+        <w:rFonts w:ascii="Courier New" w:hAnsi="Courier New" w:cs="Courier New" w:hint="default"/>
+      </w:rPr>
+    </w:lvl>
+    <w:lvl w:ilvl="2" w:tplc="04090005" w:tentative="1">
+      <w:start w:val="1"/>
+      <w:numFmt w:val="bullet"/>
+      <w:lvlText w:val=""/>
+      <w:lvlJc w:val="left"/>
+      <w:pPr>
+        <w:ind w:left="2160" w:hanging="360"/>
+      </w:pPr>
+      <w:rPr>
+        <w:rFonts w:ascii="Wingdings" w:hAnsi="Wingdings" w:hint="default"/>
+      </w:rPr>
+    </w:lvl>
+    <w:lvl w:ilvl="3" w:tplc="04090001" w:tentative="1">
+      <w:start w:val="1"/>
+      <w:numFmt w:val="bullet"/>
+      <w:lvlText w:val=""/>
+      <w:lvlJc w:val="left"/>
+      <w:pPr>
+        <w:ind w:left="2880" w:hanging="360"/>
+      </w:pPr>
+      <w:rPr>
+        <w:rFonts w:ascii="Symbol" w:hAnsi="Symbol" w:hint="default"/>
+      </w:rPr>
+    </w:lvl>
+    <w:lvl w:ilvl="4" w:tplc="04090003" w:tentative="1">
+      <w:start w:val="1"/>
+      <w:numFmt w:val="bullet"/>
+      <w:lvlText w:val="o"/>
+      <w:lvlJc w:val="left"/>
+      <w:pPr>
+        <w:ind w:left="3600" w:hanging="360"/>
+      </w:pPr>
+      <w:rPr>
+        <w:rFonts w:ascii="Courier New" w:hAnsi="Courier New" w:cs="Courier New" w:hint="default"/>
+      </w:rPr>
+    </w:lvl>
+    <w:lvl w:ilvl="5" w:tplc="04090005" w:tentative="1">
+      <w:start w:val="1"/>
+      <w:numFmt w:val="bullet"/>
+      <w:lvlText w:val=""/>
+      <w:lvlJc w:val="left"/>
+      <w:pPr>
+        <w:ind w:left="4320" w:hanging="360"/>
+      </w:pPr>
+      <w:rPr>
+        <w:rFonts w:ascii="Wingdings" w:hAnsi="Wingdings" w:hint="default"/>
+      </w:rPr>
+    </w:lvl>
+    <w:lvl w:ilvl="6" w:tplc="04090001" w:tentative="1">
+      <w:start w:val="1"/>
+      <w:numFmt w:val="bullet"/>
+      <w:lvlText w:val=""/>
+      <w:lvlJc w:val="left"/>
+      <w:pPr>
+        <w:ind w:left="5040" w:hanging="360"/>
+      </w:pPr>
+      <w:rPr>
+        <w:rFonts w:ascii="Symbol" w:hAnsi="Symbol" w:hint="default"/>
+      </w:rPr>
+    </w:lvl>
+    <w:lvl w:ilvl="7" w:tplc="04090003" w:tentative="1">
+      <w:start w:val="1"/>
+      <w:numFmt w:val="bullet"/>
+      <w:lvlText w:val="o"/>
+      <w:lvlJc w:val="left"/>
+      <w:pPr>
+        <w:ind w:left="5760" w:hanging="360"/>
+      </w:pPr>
+      <w:rPr>
+        <w:rFonts w:ascii="Courier New" w:hAnsi="Courier New" w:cs="Courier New" w:hint="default"/>
+      </w:rPr>
+    </w:lvl>
+    <w:lvl w:ilvl="8" w:tplc="04090005" w:tentative="1">
+      <w:start w:val="1"/>
+      <w:numFmt w:val="bullet"/>
+      <w:lvlText w:val=""/>
+      <w:lvlJc w:val="left"/>
+      <w:pPr>
+        <w:ind w:left="6480" w:hanging="360"/>
+      </w:pPr>
+      <w:rPr>
+        <w:rFonts w:ascii="Wingdings" w:hAnsi="Wingdings" w:hint="default"/>
+      </w:rPr>
+    </w:lvl>
+  </w:abstractNum>
+  <w:abstractNum w:abstractNumId="9" w15:restartNumberingAfterBreak="0">
+    <w:nsid w:val="6C787A4A"/>
+    <w:multiLevelType w:val="hybridMultilevel"/>
+    <w:tmpl w:val="719AB5AA"/>
+    <w:lvl w:ilvl="0" w:tplc="04090001">
+      <w:start w:val="1"/>
+      <w:numFmt w:val="bullet"/>
+      <w:lvlText w:val=""/>
+      <w:lvlJc w:val="left"/>
+      <w:pPr>
+        <w:ind w:left="720" w:hanging="360"/>
+      </w:pPr>
+      <w:rPr>
+        <w:rFonts w:ascii="Symbol" w:hAnsi="Symbol" w:hint="default"/>
+      </w:rPr>
+    </w:lvl>
     <w:lvl w:ilvl="1" w:tplc="04090003" w:tentative="1">
       <w:start w:val="1"/>
       <w:numFmt w:val="bullet"/>
@@ -3456,7 +3688,7 @@
       </w:rPr>
     </w:lvl>
   </w:abstractNum>
-  <w:abstractNum w:abstractNumId="8" w15:restartNumberingAfterBreak="0">
+  <w:abstractNum w:abstractNumId="10" w15:restartNumberingAfterBreak="0">
     <w:nsid w:val="701F25F3"/>
     <w:multiLevelType w:val="multilevel"/>
     <w:tmpl w:val="16844170"/>
@@ -3570,7 +3802,7 @@
       </w:pPr>
     </w:lvl>
   </w:abstractNum>
-  <w:abstractNum w:abstractNumId="9" w15:restartNumberingAfterBreak="0">
+  <w:abstractNum w:abstractNumId="11" w15:restartNumberingAfterBreak="0">
     <w:nsid w:val="71BF0BD7"/>
     <w:multiLevelType w:val="multilevel"/>
     <w:tmpl w:val="C808733A"/>
@@ -3685,7 +3917,7 @@
       </w:rPr>
     </w:lvl>
   </w:abstractNum>
-  <w:abstractNum w:abstractNumId="10" w15:restartNumberingAfterBreak="0">
+  <w:abstractNum w:abstractNumId="12" w15:restartNumberingAfterBreak="0">
     <w:nsid w:val="72D356D6"/>
     <w:multiLevelType w:val="hybridMultilevel"/>
     <w:tmpl w:val="4A340FEE"/>
@@ -3801,7 +4033,7 @@
       </w:rPr>
     </w:lvl>
   </w:abstractNum>
-  <w:abstractNum w:abstractNumId="11" w15:restartNumberingAfterBreak="0">
+  <w:abstractNum w:abstractNumId="13" w15:restartNumberingAfterBreak="0">
     <w:nsid w:val="7A641698"/>
     <w:multiLevelType w:val="hybridMultilevel"/>
     <w:tmpl w:val="0AD040C4"/>
@@ -3914,7 +4146,7 @@
       </w:rPr>
     </w:lvl>
   </w:abstractNum>
-  <w:abstractNum w:abstractNumId="12" w15:restartNumberingAfterBreak="0">
+  <w:abstractNum w:abstractNumId="14" w15:restartNumberingAfterBreak="0">
     <w:nsid w:val="7C756904"/>
     <w:multiLevelType w:val="hybridMultilevel"/>
     <w:tmpl w:val="E9587C7C"/>
@@ -4036,13 +4268,13 @@
     <w:abstractNumId w:val="5"/>
   </w:num>
   <w:num w:numId="3">
-    <w:abstractNumId w:val="9"/>
+    <w:abstractNumId w:val="11"/>
   </w:num>
   <w:num w:numId="4">
-    <w:abstractNumId w:val="8"/>
+    <w:abstractNumId w:val="10"/>
   </w:num>
   <w:num w:numId="5">
-    <w:abstractNumId w:val="8"/>
+    <w:abstractNumId w:val="10"/>
     <w:lvlOverride w:ilvl="0">
       <w:startOverride w:val="1"/>
     </w:lvlOverride>
@@ -4072,22 +4304,22 @@
     </w:lvlOverride>
   </w:num>
   <w:num w:numId="6">
+    <w:abstractNumId w:val="12"/>
+  </w:num>
+  <w:num w:numId="7">
+    <w:abstractNumId w:val="14"/>
+  </w:num>
+  <w:num w:numId="8">
     <w:abstractNumId w:val="10"/>
   </w:num>
-  <w:num w:numId="7">
-    <w:abstractNumId w:val="12"/>
-  </w:num>
-  <w:num w:numId="8">
-    <w:abstractNumId w:val="8"/>
-  </w:num>
   <w:num w:numId="9">
-    <w:abstractNumId w:val="8"/>
+    <w:abstractNumId w:val="10"/>
   </w:num>
   <w:num w:numId="10">
     <w:abstractNumId w:val="3"/>
   </w:num>
   <w:num w:numId="11">
-    <w:abstractNumId w:val="11"/>
+    <w:abstractNumId w:val="13"/>
   </w:num>
   <w:num w:numId="12">
     <w:abstractNumId w:val="4"/>
@@ -4105,7 +4337,13 @@
     <w:abstractNumId w:val="2"/>
   </w:num>
   <w:num w:numId="17">
+    <w:abstractNumId w:val="8"/>
+  </w:num>
+  <w:num w:numId="18">
     <w:abstractNumId w:val="7"/>
+  </w:num>
+  <w:num w:numId="19">
+    <w:abstractNumId w:val="9"/>
   </w:num>
 </w:numbering>
 </file>
@@ -4121,7 +4359,12 @@
         <w:lang w:val="en-US" w:eastAsia="en-US" w:bidi="ar-SA"/>
       </w:rPr>
     </w:rPrDefault>
-    <w:pPrDefault/>
+    <w:pPrDefault>
+      <w:pPr>
+        <w:spacing w:before="120"/>
+        <w:jc w:val="both"/>
+      </w:pPr>
+    </w:pPrDefault>
   </w:docDefaults>
   <w:latentStyles w:defLockedState="0" w:defUIPriority="99" w:defSemiHidden="0" w:defUnhideWhenUsed="0" w:defQFormat="0" w:count="375">
     <w:lsdException w:name="Normal" w:uiPriority="0" w:qFormat="1"/>
@@ -4765,9 +5008,6 @@
     <w:link w:val="SubtitleChar"/>
     <w:uiPriority w:val="11"/>
     <w:qFormat/>
-    <w:pPr>
-      <w:spacing w:before="120"/>
-    </w:pPr>
     <w:rPr>
       <w:rFonts w:ascii="Palatino Linotype" w:eastAsia="Palatino Linotype" w:hAnsi="Palatino Linotype" w:cs="Palatino Linotype"/>
       <w:color w:val="005F65"/>
@@ -5095,6 +5335,47 @@
       <w:u w:val="single"/>
     </w:rPr>
   </w:style>
+  <w:style w:type="character" w:customStyle="1" w:styleId="visually-hidden">
+    <w:name w:val="visually-hidden"/>
+    <w:basedOn w:val="DefaultParagraphFont"/>
+    <w:rsid w:val="001E5173"/>
+  </w:style>
+  <w:style w:type="character" w:customStyle="1" w:styleId="t-14">
+    <w:name w:val="t-14"/>
+    <w:basedOn w:val="DefaultParagraphFont"/>
+    <w:rsid w:val="001E5173"/>
+  </w:style>
+  <w:style w:type="character" w:customStyle="1" w:styleId="pvs-entitycaption-wrapper">
+    <w:name w:val="pvs-entity__caption-wrapper"/>
+    <w:basedOn w:val="DefaultParagraphFont"/>
+    <w:rsid w:val="001E5173"/>
+  </w:style>
+  <w:style w:type="paragraph" w:customStyle="1" w:styleId="olfbfbrsjdwmyttaupmmxmrmzumxgvwxxlce">
+    <w:name w:val="olfbfbrsjdwmyttaupmmxmrmzumxgvwxxlce"/>
+    <w:basedOn w:val="Normal"/>
+    <w:rsid w:val="001E5173"/>
+    <w:pPr>
+      <w:spacing w:before="100" w:beforeAutospacing="1" w:after="100" w:afterAutospacing="1"/>
+    </w:pPr>
+    <w:rPr>
+      <w:rFonts w:ascii="Times New Roman" w:eastAsia="Times New Roman" w:hAnsi="Times New Roman" w:cs="Times New Roman"/>
+      <w:sz w:val="24"/>
+      <w:szCs w:val="24"/>
+    </w:rPr>
+  </w:style>
+  <w:style w:type="paragraph" w:customStyle="1" w:styleId="pvs-listitem--with-top-padding">
+    <w:name w:val="pvs-list__item--with-top-padding"/>
+    <w:basedOn w:val="Normal"/>
+    <w:rsid w:val="001E5173"/>
+    <w:pPr>
+      <w:spacing w:before="100" w:beforeAutospacing="1" w:after="100" w:afterAutospacing="1"/>
+    </w:pPr>
+    <w:rPr>
+      <w:rFonts w:ascii="Times New Roman" w:eastAsia="Times New Roman" w:hAnsi="Times New Roman" w:cs="Times New Roman"/>
+      <w:sz w:val="24"/>
+      <w:szCs w:val="24"/>
+    </w:rPr>
+  </w:style>
 </w:styles>
 </file>
 
@@ -5413,7 +5694,7 @@
 </file>
 
 <file path=customXml/itemProps2.xml><?xml version="1.0" encoding="utf-8"?>
-<ds:datastoreItem xmlns:ds="http://schemas.openxmlformats.org/officeDocument/2006/customXml" ds:itemID="{84A0C6EB-7CF2-074F-8461-157FEDEDED6C}">
+<ds:datastoreItem xmlns:ds="http://schemas.openxmlformats.org/officeDocument/2006/customXml" ds:itemID="{E126ADA0-D19F-9C47-BCAE-F5799367289A}">
   <ds:schemaRefs>
     <ds:schemaRef ds:uri="http://schemas.openxmlformats.org/officeDocument/2006/bibliography"/>
   </ds:schemaRefs>

</xml_diff>